<commit_message>
rearanjat + update/add + list functions
</commit_message>
<xml_diff>
--- a/Assignment Description/Assignment_Analysis_and_Design_Document.docx
+++ b/Assignment Description/Assignment_Analysis_and_Design_Document.docx
@@ -1,6 +1,6 @@
 
 <file path=word/document.xml><?xml version="1.0" encoding="utf-8"?>
-<w:document xmlns:ve="http://schemas.openxmlformats.org/markup-compatibility/2006" xmlns:o="urn:schemas-microsoft-com:office:office" xmlns:r="http://schemas.openxmlformats.org/officeDocument/2006/relationships" xmlns:m="http://schemas.openxmlformats.org/officeDocument/2006/math" xmlns:v="urn:schemas-microsoft-com:vml" xmlns:wp="http://schemas.openxmlformats.org/drawingml/2006/wordprocessingDrawing" xmlns:w10="urn:schemas-microsoft-com:office:word" xmlns:w="http://schemas.openxmlformats.org/wordprocessingml/2006/main" xmlns:wne="http://schemas.microsoft.com/office/word/2006/wordml">
+<w:document xmlns:wpc="http://schemas.microsoft.com/office/word/2010/wordprocessingCanvas" xmlns:cx="http://schemas.microsoft.com/office/drawing/2014/chartex" xmlns:mc="http://schemas.openxmlformats.org/markup-compatibility/2006" xmlns:o="urn:schemas-microsoft-com:office:office" xmlns:r="http://schemas.openxmlformats.org/officeDocument/2006/relationships" xmlns:m="http://schemas.openxmlformats.org/officeDocument/2006/math" xmlns:v="urn:schemas-microsoft-com:vml" xmlns:wp14="http://schemas.microsoft.com/office/word/2010/wordprocessingDrawing" xmlns:wp="http://schemas.openxmlformats.org/drawingml/2006/wordprocessingDrawing" xmlns:w10="urn:schemas-microsoft-com:office:word" xmlns:w="http://schemas.openxmlformats.org/wordprocessingml/2006/main" xmlns:w14="http://schemas.microsoft.com/office/word/2010/wordml" xmlns:w15="http://schemas.microsoft.com/office/word/2012/wordml" xmlns:w16se="http://schemas.microsoft.com/office/word/2015/wordml/symex" xmlns:wpg="http://schemas.microsoft.com/office/word/2010/wordprocessingGroup" xmlns:wpi="http://schemas.microsoft.com/office/word/2010/wordprocessingInk" xmlns:wne="http://schemas.microsoft.com/office/word/2006/wordml" xmlns:wps="http://schemas.microsoft.com/office/word/2010/wordprocessingShape" mc:Ignorable="w14 w15 w16se wp14">
   <w:body>
     <w:p>
       <w:pPr>
@@ -10,28 +10,9 @@
           <w:rFonts w:ascii="Times New Roman" w:hAnsi="Times New Roman"/>
         </w:rPr>
       </w:pPr>
-      <w:fldSimple w:instr=" SUBJECT  \* MERGEFORMAT ">
-        <w:bookmarkStart w:id="0" w:name="_Toc254785382"/>
-        <w:bookmarkStart w:id="1" w:name="_Toc254771756"/>
-        <w:bookmarkStart w:id="2" w:name="_Toc254770265"/>
-        <w:bookmarkStart w:id="3" w:name="_Toc254770225"/>
-        <w:bookmarkStart w:id="4" w:name="_Toc222883074"/>
-        <w:bookmarkStart w:id="5" w:name="_Toc222821166"/>
-        <w:bookmarkStart w:id="6" w:name="_Toc222820220"/>
-        <w:r>
-          <w:rPr>
-            <w:rFonts w:ascii="Times New Roman" w:hAnsi="Times New Roman"/>
-          </w:rPr>
-          <w:t>&lt;Assignment Name&gt;</w:t>
-        </w:r>
-        <w:bookmarkEnd w:id="0"/>
-        <w:bookmarkEnd w:id="1"/>
-        <w:bookmarkEnd w:id="2"/>
-        <w:bookmarkEnd w:id="3"/>
-        <w:bookmarkEnd w:id="4"/>
-        <w:bookmarkEnd w:id="5"/>
-        <w:bookmarkEnd w:id="6"/>
-      </w:fldSimple>
+      <w:r>
+        <w:t>Tourism Agency</w:t>
+      </w:r>
     </w:p>
     <w:p>
       <w:pPr>
@@ -41,28 +22,41 @@
           <w:rFonts w:ascii="Times New Roman" w:hAnsi="Times New Roman"/>
         </w:rPr>
       </w:pPr>
-      <w:fldSimple w:instr=" TITLE  \* MERGEFORMAT ">
-        <w:bookmarkStart w:id="7" w:name="_Toc254785383"/>
-        <w:bookmarkStart w:id="8" w:name="_Toc254771757"/>
-        <w:bookmarkStart w:id="9" w:name="_Toc254770266"/>
-        <w:bookmarkStart w:id="10" w:name="_Toc254770226"/>
-        <w:bookmarkStart w:id="11" w:name="_Toc222883075"/>
-        <w:bookmarkStart w:id="12" w:name="_Toc222821167"/>
-        <w:bookmarkStart w:id="13" w:name="_Toc222820221"/>
-        <w:r>
-          <w:rPr>
-            <w:rFonts w:ascii="Times New Roman" w:hAnsi="Times New Roman"/>
-          </w:rPr>
-          <w:t>Analysis and Design Document</w:t>
-        </w:r>
-        <w:bookmarkEnd w:id="7"/>
-        <w:bookmarkEnd w:id="8"/>
-        <w:bookmarkEnd w:id="9"/>
-        <w:bookmarkEnd w:id="10"/>
-        <w:bookmarkEnd w:id="11"/>
-        <w:bookmarkEnd w:id="12"/>
-        <w:bookmarkEnd w:id="13"/>
-      </w:fldSimple>
+      <w:r>
+        <w:fldChar w:fldCharType="begin"/>
+      </w:r>
+      <w:r>
+        <w:instrText xml:space="preserve"> TITLE  \* MERGEFORMAT </w:instrText>
+      </w:r>
+      <w:r>
+        <w:fldChar w:fldCharType="separate"/>
+      </w:r>
+      <w:bookmarkStart w:id="0" w:name="_Toc254785383"/>
+      <w:bookmarkStart w:id="1" w:name="_Toc254771757"/>
+      <w:bookmarkStart w:id="2" w:name="_Toc254770266"/>
+      <w:bookmarkStart w:id="3" w:name="_Toc254770226"/>
+      <w:bookmarkStart w:id="4" w:name="_Toc222883075"/>
+      <w:bookmarkStart w:id="5" w:name="_Toc222821167"/>
+      <w:bookmarkStart w:id="6" w:name="_Toc222820221"/>
+      <w:r>
+        <w:rPr>
+          <w:rFonts w:ascii="Times New Roman" w:hAnsi="Times New Roman"/>
+        </w:rPr>
+        <w:t>Analysis and Design Document</w:t>
+      </w:r>
+      <w:bookmarkEnd w:id="0"/>
+      <w:bookmarkEnd w:id="1"/>
+      <w:bookmarkEnd w:id="2"/>
+      <w:bookmarkEnd w:id="3"/>
+      <w:bookmarkEnd w:id="4"/>
+      <w:bookmarkEnd w:id="5"/>
+      <w:bookmarkEnd w:id="6"/>
+      <w:r>
+        <w:rPr>
+          <w:rFonts w:ascii="Times New Roman" w:hAnsi="Times New Roman"/>
+        </w:rPr>
+        <w:fldChar w:fldCharType="end"/>
+      </w:r>
     </w:p>
     <w:p>
       <w:pPr>
@@ -82,13 +76,13 @@
           <w:sz w:val="28"/>
         </w:rPr>
       </w:pPr>
-      <w:bookmarkStart w:id="14" w:name="_Toc222820222"/>
-      <w:bookmarkStart w:id="15" w:name="_Toc222821168"/>
-      <w:bookmarkStart w:id="16" w:name="_Toc222883076"/>
-      <w:bookmarkStart w:id="17" w:name="_Toc254770227"/>
-      <w:bookmarkStart w:id="18" w:name="_Toc254770267"/>
-      <w:bookmarkStart w:id="19" w:name="_Toc254771758"/>
-      <w:bookmarkStart w:id="20" w:name="_Toc254785384"/>
+      <w:bookmarkStart w:id="7" w:name="_Toc222820222"/>
+      <w:bookmarkStart w:id="8" w:name="_Toc222821168"/>
+      <w:bookmarkStart w:id="9" w:name="_Toc222883076"/>
+      <w:bookmarkStart w:id="10" w:name="_Toc254770227"/>
+      <w:bookmarkStart w:id="11" w:name="_Toc254770267"/>
+      <w:bookmarkStart w:id="12" w:name="_Toc254771758"/>
+      <w:bookmarkStart w:id="13" w:name="_Toc254785384"/>
       <w:r>
         <w:rPr>
           <w:rFonts w:ascii="Times New Roman" w:hAnsi="Times New Roman"/>
@@ -96,13 +90,20 @@
         </w:rPr>
         <w:t>Student:</w:t>
       </w:r>
-      <w:bookmarkEnd w:id="14"/>
-      <w:bookmarkEnd w:id="15"/>
-      <w:bookmarkEnd w:id="16"/>
-      <w:bookmarkEnd w:id="17"/>
-      <w:bookmarkEnd w:id="18"/>
-      <w:bookmarkEnd w:id="19"/>
-      <w:bookmarkEnd w:id="20"/>
+      <w:bookmarkEnd w:id="7"/>
+      <w:bookmarkEnd w:id="8"/>
+      <w:bookmarkEnd w:id="9"/>
+      <w:bookmarkEnd w:id="10"/>
+      <w:bookmarkEnd w:id="11"/>
+      <w:bookmarkEnd w:id="12"/>
+      <w:bookmarkEnd w:id="13"/>
+      <w:r>
+        <w:rPr>
+          <w:rFonts w:ascii="Times New Roman" w:hAnsi="Times New Roman"/>
+          <w:sz w:val="28"/>
+        </w:rPr>
+        <w:t>Galeata Bianca-Floriana</w:t>
+      </w:r>
     </w:p>
     <w:p>
       <w:pPr>
@@ -122,6 +123,13 @@
           <w:sz w:val="28"/>
         </w:rPr>
         <w:t>:</w:t>
+      </w:r>
+      <w:r>
+        <w:rPr>
+          <w:b/>
+          <w:sz w:val="28"/>
+        </w:rPr>
+        <w:t>30235</w:t>
       </w:r>
     </w:p>
     <w:p/>
@@ -171,13 +179,13 @@
           <w:rFonts w:ascii="Times New Roman" w:hAnsi="Times New Roman"/>
         </w:rPr>
       </w:pPr>
-      <w:bookmarkStart w:id="21" w:name="_Toc222820223"/>
-      <w:bookmarkStart w:id="22" w:name="_Toc222821169"/>
-      <w:bookmarkStart w:id="23" w:name="_Toc222883077"/>
-      <w:bookmarkStart w:id="24" w:name="_Toc254770228"/>
-      <w:bookmarkStart w:id="25" w:name="_Toc254770268"/>
-      <w:bookmarkStart w:id="26" w:name="_Toc254771759"/>
-      <w:bookmarkStart w:id="27" w:name="_Toc254785385"/>
+      <w:bookmarkStart w:id="14" w:name="_Toc222820223"/>
+      <w:bookmarkStart w:id="15" w:name="_Toc222821169"/>
+      <w:bookmarkStart w:id="16" w:name="_Toc222883077"/>
+      <w:bookmarkStart w:id="17" w:name="_Toc254770228"/>
+      <w:bookmarkStart w:id="18" w:name="_Toc254770268"/>
+      <w:bookmarkStart w:id="19" w:name="_Toc254771759"/>
+      <w:bookmarkStart w:id="20" w:name="_Toc254785385"/>
       <w:r>
         <w:rPr>
           <w:rFonts w:ascii="Times New Roman" w:hAnsi="Times New Roman"/>
@@ -185,13 +193,13 @@
         <w:lastRenderedPageBreak/>
         <w:t>Table of Contents</w:t>
       </w:r>
-      <w:bookmarkEnd w:id="21"/>
-      <w:bookmarkEnd w:id="22"/>
-      <w:bookmarkEnd w:id="23"/>
-      <w:bookmarkEnd w:id="24"/>
-      <w:bookmarkEnd w:id="25"/>
-      <w:bookmarkEnd w:id="26"/>
-      <w:bookmarkEnd w:id="27"/>
+      <w:bookmarkEnd w:id="14"/>
+      <w:bookmarkEnd w:id="15"/>
+      <w:bookmarkEnd w:id="16"/>
+      <w:bookmarkEnd w:id="17"/>
+      <w:bookmarkEnd w:id="18"/>
+      <w:bookmarkEnd w:id="19"/>
+      <w:bookmarkEnd w:id="20"/>
     </w:p>
     <w:p>
       <w:pPr>
@@ -936,7 +944,7 @@
         </w:rPr>
         <w:br w:type="page"/>
       </w:r>
-      <w:bookmarkStart w:id="28" w:name="_Toc254785386"/>
+      <w:bookmarkStart w:id="21" w:name="_Toc254785386"/>
       <w:r>
         <w:rPr>
           <w:rFonts w:ascii="Times New Roman" w:hAnsi="Times New Roman"/>
@@ -944,13 +952,15 @@
         <w:lastRenderedPageBreak/>
         <w:t>1. Requirements Analysis</w:t>
       </w:r>
-      <w:bookmarkEnd w:id="28"/>
+      <w:bookmarkEnd w:id="21"/>
       <w:r>
         <w:rPr>
           <w:rFonts w:ascii="Times New Roman" w:hAnsi="Times New Roman"/>
         </w:rPr>
         <w:t xml:space="preserve"> </w:t>
       </w:r>
+      <w:bookmarkStart w:id="22" w:name="_GoBack"/>
+      <w:bookmarkEnd w:id="22"/>
     </w:p>
     <w:p>
       <w:pPr>
@@ -972,7 +982,7 @@
           <w:szCs w:val="24"/>
         </w:rPr>
       </w:pPr>
-      <w:bookmarkStart w:id="29" w:name="_Toc254785387"/>
+      <w:bookmarkStart w:id="23" w:name="_Toc254785387"/>
       <w:r>
         <w:rPr>
           <w:rFonts w:ascii="Times New Roman" w:hAnsi="Times New Roman"/>
@@ -980,39 +990,86 @@
         </w:rPr>
         <w:t>Assignment Specification</w:t>
       </w:r>
-      <w:bookmarkEnd w:id="29"/>
+      <w:bookmarkEnd w:id="23"/>
     </w:p>
     <w:p>
       <w:pPr>
         <w:pStyle w:val="InfoBlue"/>
+      </w:pPr>
+      <w:r>
+        <w:tab/>
+        <w:t>The objective of this project is to design and implement an application for a tourism agency. The application is going to facilitate the way that a tourism agent handles his clients, reservations a</w:t>
+      </w:r>
+      <w:r>
+        <w:t xml:space="preserve">nd all the data regarding them. </w:t>
+      </w:r>
+    </w:p>
+    <w:p>
+      <w:pPr>
+        <w:widowControl/>
+        <w:pBdr>
+          <w:top w:val="nil"/>
+          <w:left w:val="nil"/>
+          <w:bottom w:val="nil"/>
+          <w:right w:val="nil"/>
+          <w:between w:val="nil"/>
+        </w:pBdr>
         <w:spacing w:line="240" w:lineRule="auto"/>
-        <w:ind w:left="0"/>
-        <w:jc w:val="both"/>
-        <w:rPr>
-          <w:sz w:val="24"/>
-          <w:szCs w:val="24"/>
-        </w:rPr>
-      </w:pPr>
-      <w:r>
-        <w:rPr>
-          <w:sz w:val="24"/>
-          <w:szCs w:val="24"/>
-        </w:rPr>
-        <w:t>[</w:t>
-      </w:r>
-      <w:r>
-        <w:rPr>
-          <w:sz w:val="24"/>
-          <w:szCs w:val="24"/>
-        </w:rPr>
-        <w:t>A</w:t>
-      </w:r>
-      <w:r>
-        <w:rPr>
-          <w:sz w:val="24"/>
-          <w:szCs w:val="24"/>
-        </w:rPr>
-        <w:t>pplication description]</w:t>
+        <w:contextualSpacing/>
+        <w:jc w:val="both"/>
+        <w:rPr>
+          <w:sz w:val="24"/>
+          <w:szCs w:val="24"/>
+        </w:rPr>
+      </w:pPr>
+      <w:r>
+        <w:rPr>
+          <w:sz w:val="24"/>
+          <w:szCs w:val="24"/>
+        </w:rPr>
+        <w:tab/>
+        <w:t xml:space="preserve">Beside the agent, the application will have another user, named administrator. </w:t>
+      </w:r>
+      <w:r>
+        <w:rPr>
+          <w:sz w:val="24"/>
+          <w:szCs w:val="24"/>
+        </w:rPr>
+        <w:t>This will have the possibility to manage the agents’ information.</w:t>
+      </w:r>
+    </w:p>
+    <w:p>
+      <w:pPr>
+        <w:widowControl/>
+        <w:pBdr>
+          <w:top w:val="nil"/>
+          <w:left w:val="nil"/>
+          <w:bottom w:val="nil"/>
+          <w:right w:val="nil"/>
+          <w:between w:val="nil"/>
+        </w:pBdr>
+        <w:spacing w:before="240" w:line="240" w:lineRule="auto"/>
+        <w:contextualSpacing/>
+        <w:jc w:val="both"/>
+        <w:rPr>
+          <w:sz w:val="24"/>
+          <w:szCs w:val="24"/>
+        </w:rPr>
+      </w:pPr>
+      <w:r>
+        <w:rPr>
+          <w:sz w:val="24"/>
+          <w:szCs w:val="24"/>
+        </w:rPr>
+        <w:tab/>
+        <w:t>The application should help agents and their supervisors (administrator) to manage the data more easily</w:t>
+      </w:r>
+      <w:r>
+        <w:rPr>
+          <w:sz w:val="24"/>
+          <w:szCs w:val="24"/>
+        </w:rPr>
+        <w:t xml:space="preserve"> and to make the company that will use more efficiently and organized.</w:t>
       </w:r>
     </w:p>
     <w:p>
@@ -1029,7 +1086,7 @@
           <w:szCs w:val="24"/>
         </w:rPr>
       </w:pPr>
-      <w:bookmarkStart w:id="30" w:name="_Toc254785388"/>
+      <w:bookmarkStart w:id="24" w:name="_Toc254785388"/>
       <w:r>
         <w:rPr>
           <w:rFonts w:ascii="Times New Roman" w:hAnsi="Times New Roman"/>
@@ -1037,7 +1094,667 @@
         </w:rPr>
         <w:t>Functional Requirements</w:t>
       </w:r>
-      <w:bookmarkEnd w:id="30"/>
+      <w:bookmarkEnd w:id="24"/>
+    </w:p>
+    <w:p>
+      <w:pPr>
+        <w:pStyle w:val="InfoBlue"/>
+      </w:pPr>
+      <w:r>
+        <w:t>Using this application, an agent can do:</w:t>
+      </w:r>
+    </w:p>
+    <w:p>
+      <w:pPr>
+        <w:widowControl/>
+        <w:numPr>
+          <w:ilvl w:val="0"/>
+          <w:numId w:val="5"/>
+        </w:numPr>
+        <w:pBdr>
+          <w:top w:val="nil"/>
+          <w:left w:val="nil"/>
+          <w:bottom w:val="nil"/>
+          <w:right w:val="nil"/>
+          <w:between w:val="nil"/>
+        </w:pBdr>
+        <w:spacing w:line="276" w:lineRule="auto"/>
+        <w:contextualSpacing/>
+        <w:jc w:val="both"/>
+        <w:rPr>
+          <w:sz w:val="24"/>
+          <w:szCs w:val="24"/>
+        </w:rPr>
+      </w:pPr>
+      <w:r>
+        <w:rPr>
+          <w:sz w:val="24"/>
+          <w:szCs w:val="24"/>
+        </w:rPr>
+        <w:t>Add/update/view client information</w:t>
+      </w:r>
+    </w:p>
+    <w:p>
+      <w:pPr>
+        <w:widowControl/>
+        <w:numPr>
+          <w:ilvl w:val="0"/>
+          <w:numId w:val="5"/>
+        </w:numPr>
+        <w:pBdr>
+          <w:top w:val="nil"/>
+          <w:left w:val="nil"/>
+          <w:bottom w:val="nil"/>
+          <w:right w:val="nil"/>
+          <w:between w:val="nil"/>
+        </w:pBdr>
+        <w:spacing w:after="120" w:line="276" w:lineRule="auto"/>
+        <w:contextualSpacing/>
+        <w:jc w:val="both"/>
+        <w:rPr>
+          <w:sz w:val="24"/>
+          <w:szCs w:val="24"/>
+        </w:rPr>
+      </w:pPr>
+      <w:r>
+        <w:rPr>
+          <w:sz w:val="24"/>
+          <w:szCs w:val="24"/>
+        </w:rPr>
+        <w:t xml:space="preserve">Add/update/view/delete a holiday reservation for a client </w:t>
+      </w:r>
+    </w:p>
+    <w:p>
+      <w:pPr>
+        <w:widowControl/>
+        <w:numPr>
+          <w:ilvl w:val="0"/>
+          <w:numId w:val="5"/>
+        </w:numPr>
+        <w:pBdr>
+          <w:top w:val="nil"/>
+          <w:left w:val="nil"/>
+          <w:bottom w:val="nil"/>
+          <w:right w:val="nil"/>
+          <w:between w:val="nil"/>
+        </w:pBdr>
+        <w:spacing w:after="120" w:line="240" w:lineRule="auto"/>
+        <w:contextualSpacing/>
+        <w:jc w:val="both"/>
+        <w:rPr>
+          <w:sz w:val="24"/>
+          <w:szCs w:val="24"/>
+        </w:rPr>
+      </w:pPr>
+      <w:r>
+        <w:rPr>
+          <w:sz w:val="24"/>
+          <w:szCs w:val="24"/>
+        </w:rPr>
+        <w:t xml:space="preserve">Accept partial payments from a client before final payment date </w:t>
+      </w:r>
+    </w:p>
+    <w:p>
+      <w:pPr>
+        <w:widowControl/>
+        <w:numPr>
+          <w:ilvl w:val="0"/>
+          <w:numId w:val="5"/>
+        </w:numPr>
+        <w:pBdr>
+          <w:top w:val="nil"/>
+          <w:left w:val="nil"/>
+          <w:bottom w:val="nil"/>
+          <w:right w:val="nil"/>
+          <w:between w:val="nil"/>
+        </w:pBdr>
+        <w:spacing w:after="120" w:line="240" w:lineRule="auto"/>
+        <w:contextualSpacing/>
+        <w:jc w:val="both"/>
+        <w:rPr>
+          <w:sz w:val="24"/>
+          <w:szCs w:val="24"/>
+        </w:rPr>
+      </w:pPr>
+      <w:r>
+        <w:rPr>
+          <w:sz w:val="24"/>
+          <w:szCs w:val="24"/>
+        </w:rPr>
+        <w:t xml:space="preserve">View all the clients who missed the final payment deadline and have the possibility to cancel their holiday </w:t>
+      </w:r>
+    </w:p>
+    <w:p>
+      <w:pPr>
+        <w:widowControl/>
+        <w:pBdr>
+          <w:top w:val="nil"/>
+          <w:left w:val="nil"/>
+          <w:bottom w:val="nil"/>
+          <w:right w:val="nil"/>
+          <w:between w:val="nil"/>
+        </w:pBdr>
+        <w:spacing w:after="120" w:line="240" w:lineRule="auto"/>
+        <w:contextualSpacing/>
+        <w:jc w:val="both"/>
+        <w:rPr>
+          <w:sz w:val="24"/>
+          <w:szCs w:val="24"/>
+        </w:rPr>
+      </w:pPr>
+    </w:p>
+    <w:p>
+      <w:pPr>
+        <w:widowControl/>
+        <w:pBdr>
+          <w:top w:val="nil"/>
+          <w:left w:val="nil"/>
+          <w:bottom w:val="nil"/>
+          <w:right w:val="nil"/>
+          <w:between w:val="nil"/>
+        </w:pBdr>
+        <w:spacing w:after="120" w:line="240" w:lineRule="auto"/>
+        <w:contextualSpacing/>
+        <w:jc w:val="both"/>
+        <w:rPr>
+          <w:sz w:val="24"/>
+          <w:szCs w:val="24"/>
+        </w:rPr>
+      </w:pPr>
+      <w:r>
+        <w:rPr>
+          <w:sz w:val="24"/>
+          <w:szCs w:val="24"/>
+        </w:rPr>
+        <w:t>All the data will be stored in a database, and the next information will be needed about:</w:t>
+      </w:r>
+    </w:p>
+    <w:p>
+      <w:pPr>
+        <w:widowControl/>
+        <w:pBdr>
+          <w:top w:val="nil"/>
+          <w:left w:val="nil"/>
+          <w:bottom w:val="nil"/>
+          <w:right w:val="nil"/>
+          <w:between w:val="nil"/>
+        </w:pBdr>
+        <w:spacing w:after="120" w:line="240" w:lineRule="auto"/>
+        <w:contextualSpacing/>
+        <w:jc w:val="both"/>
+        <w:rPr>
+          <w:i/>
+          <w:sz w:val="24"/>
+          <w:szCs w:val="24"/>
+        </w:rPr>
+      </w:pPr>
+      <w:r>
+        <w:rPr>
+          <w:i/>
+          <w:sz w:val="24"/>
+          <w:szCs w:val="24"/>
+        </w:rPr>
+        <w:tab/>
+      </w:r>
+    </w:p>
+    <w:p>
+      <w:pPr>
+        <w:widowControl/>
+        <w:pBdr>
+          <w:top w:val="nil"/>
+          <w:left w:val="nil"/>
+          <w:bottom w:val="nil"/>
+          <w:right w:val="nil"/>
+          <w:between w:val="nil"/>
+        </w:pBdr>
+        <w:spacing w:after="120" w:line="240" w:lineRule="auto"/>
+        <w:contextualSpacing/>
+        <w:jc w:val="both"/>
+        <w:rPr>
+          <w:i/>
+          <w:sz w:val="24"/>
+          <w:szCs w:val="24"/>
+        </w:rPr>
+      </w:pPr>
+      <w:r>
+        <w:rPr>
+          <w:i/>
+          <w:sz w:val="24"/>
+          <w:szCs w:val="24"/>
+        </w:rPr>
+        <w:tab/>
+      </w:r>
+      <w:r>
+        <w:rPr>
+          <w:i/>
+          <w:sz w:val="24"/>
+          <w:szCs w:val="24"/>
+        </w:rPr>
+        <w:t>Client:</w:t>
+      </w:r>
+    </w:p>
+    <w:p>
+      <w:pPr>
+        <w:pStyle w:val="ListParagraph"/>
+        <w:widowControl/>
+        <w:numPr>
+          <w:ilvl w:val="0"/>
+          <w:numId w:val="6"/>
+        </w:numPr>
+        <w:pBdr>
+          <w:top w:val="nil"/>
+          <w:left w:val="nil"/>
+          <w:bottom w:val="nil"/>
+          <w:right w:val="nil"/>
+          <w:between w:val="nil"/>
+        </w:pBdr>
+        <w:spacing w:after="120" w:line="240" w:lineRule="auto"/>
+        <w:jc w:val="both"/>
+        <w:rPr>
+          <w:i/>
+          <w:sz w:val="24"/>
+          <w:szCs w:val="24"/>
+        </w:rPr>
+      </w:pPr>
+      <w:r>
+        <w:rPr>
+          <w:sz w:val="24"/>
+          <w:szCs w:val="24"/>
+        </w:rPr>
+        <w:t>name,</w:t>
+      </w:r>
+    </w:p>
+    <w:p>
+      <w:pPr>
+        <w:pStyle w:val="ListParagraph"/>
+        <w:widowControl/>
+        <w:numPr>
+          <w:ilvl w:val="0"/>
+          <w:numId w:val="6"/>
+        </w:numPr>
+        <w:pBdr>
+          <w:top w:val="nil"/>
+          <w:left w:val="nil"/>
+          <w:bottom w:val="nil"/>
+          <w:right w:val="nil"/>
+          <w:between w:val="nil"/>
+        </w:pBdr>
+        <w:spacing w:after="120" w:line="240" w:lineRule="auto"/>
+        <w:jc w:val="both"/>
+        <w:rPr>
+          <w:i/>
+          <w:sz w:val="24"/>
+          <w:szCs w:val="24"/>
+        </w:rPr>
+      </w:pPr>
+      <w:r>
+        <w:rPr>
+          <w:sz w:val="24"/>
+          <w:szCs w:val="24"/>
+        </w:rPr>
+        <w:t>identity card number,</w:t>
+      </w:r>
+    </w:p>
+    <w:p>
+      <w:pPr>
+        <w:pStyle w:val="ListParagraph"/>
+        <w:widowControl/>
+        <w:numPr>
+          <w:ilvl w:val="0"/>
+          <w:numId w:val="6"/>
+        </w:numPr>
+        <w:pBdr>
+          <w:top w:val="nil"/>
+          <w:left w:val="nil"/>
+          <w:bottom w:val="nil"/>
+          <w:right w:val="nil"/>
+          <w:between w:val="nil"/>
+        </w:pBdr>
+        <w:spacing w:after="120" w:line="240" w:lineRule="auto"/>
+        <w:jc w:val="both"/>
+        <w:rPr>
+          <w:i/>
+          <w:sz w:val="24"/>
+          <w:szCs w:val="24"/>
+        </w:rPr>
+      </w:pPr>
+      <w:r>
+        <w:rPr>
+          <w:sz w:val="24"/>
+          <w:szCs w:val="24"/>
+        </w:rPr>
+        <w:t>personal numerical code,</w:t>
+      </w:r>
+    </w:p>
+    <w:p>
+      <w:pPr>
+        <w:pStyle w:val="ListParagraph"/>
+        <w:widowControl/>
+        <w:numPr>
+          <w:ilvl w:val="0"/>
+          <w:numId w:val="6"/>
+        </w:numPr>
+        <w:pBdr>
+          <w:top w:val="nil"/>
+          <w:left w:val="nil"/>
+          <w:bottom w:val="nil"/>
+          <w:right w:val="nil"/>
+          <w:between w:val="nil"/>
+        </w:pBdr>
+        <w:spacing w:after="120" w:line="240" w:lineRule="auto"/>
+        <w:jc w:val="both"/>
+        <w:rPr>
+          <w:i/>
+          <w:sz w:val="24"/>
+          <w:szCs w:val="24"/>
+        </w:rPr>
+      </w:pPr>
+      <w:r>
+        <w:rPr>
+          <w:sz w:val="24"/>
+          <w:szCs w:val="24"/>
+        </w:rPr>
+        <w:t>address</w:t>
+      </w:r>
+    </w:p>
+    <w:p>
+      <w:pPr>
+        <w:pStyle w:val="ListParagraph"/>
+        <w:widowControl/>
+        <w:numPr>
+          <w:ilvl w:val="0"/>
+          <w:numId w:val="6"/>
+        </w:numPr>
+        <w:pBdr>
+          <w:top w:val="nil"/>
+          <w:left w:val="nil"/>
+          <w:bottom w:val="nil"/>
+          <w:right w:val="nil"/>
+          <w:between w:val="nil"/>
+        </w:pBdr>
+        <w:spacing w:after="120" w:line="240" w:lineRule="auto"/>
+        <w:jc w:val="both"/>
+        <w:rPr>
+          <w:sz w:val="24"/>
+          <w:szCs w:val="24"/>
+        </w:rPr>
+      </w:pPr>
+      <w:r>
+        <w:rPr>
+          <w:sz w:val="24"/>
+          <w:szCs w:val="24"/>
+        </w:rPr>
+        <w:t>any other information that may be important.</w:t>
+      </w:r>
+    </w:p>
+    <w:p>
+      <w:pPr>
+        <w:widowControl/>
+        <w:pBdr>
+          <w:top w:val="nil"/>
+          <w:left w:val="nil"/>
+          <w:bottom w:val="nil"/>
+          <w:right w:val="nil"/>
+          <w:between w:val="nil"/>
+        </w:pBdr>
+        <w:spacing w:after="120" w:line="240" w:lineRule="auto"/>
+        <w:jc w:val="both"/>
+        <w:rPr>
+          <w:sz w:val="24"/>
+          <w:szCs w:val="24"/>
+        </w:rPr>
+      </w:pPr>
+    </w:p>
+    <w:p>
+      <w:pPr>
+        <w:widowControl/>
+        <w:pBdr>
+          <w:top w:val="nil"/>
+          <w:left w:val="nil"/>
+          <w:bottom w:val="nil"/>
+          <w:right w:val="nil"/>
+          <w:between w:val="nil"/>
+        </w:pBdr>
+        <w:spacing w:after="120" w:line="240" w:lineRule="auto"/>
+        <w:jc w:val="both"/>
+        <w:rPr>
+          <w:i/>
+          <w:sz w:val="24"/>
+          <w:szCs w:val="24"/>
+        </w:rPr>
+      </w:pPr>
+      <w:r>
+        <w:rPr>
+          <w:sz w:val="24"/>
+          <w:szCs w:val="24"/>
+        </w:rPr>
+        <w:tab/>
+      </w:r>
+      <w:r>
+        <w:rPr>
+          <w:i/>
+          <w:sz w:val="24"/>
+          <w:szCs w:val="24"/>
+        </w:rPr>
+        <w:t>Reservation:</w:t>
+      </w:r>
+    </w:p>
+    <w:p>
+      <w:pPr>
+        <w:pStyle w:val="ListParagraph"/>
+        <w:widowControl/>
+        <w:numPr>
+          <w:ilvl w:val="0"/>
+          <w:numId w:val="7"/>
+        </w:numPr>
+        <w:pBdr>
+          <w:top w:val="nil"/>
+          <w:left w:val="nil"/>
+          <w:bottom w:val="nil"/>
+          <w:right w:val="nil"/>
+          <w:between w:val="nil"/>
+        </w:pBdr>
+        <w:spacing w:after="120" w:line="240" w:lineRule="auto"/>
+        <w:jc w:val="both"/>
+        <w:rPr>
+          <w:sz w:val="24"/>
+          <w:szCs w:val="24"/>
+        </w:rPr>
+      </w:pPr>
+      <w:r>
+        <w:rPr>
+          <w:sz w:val="24"/>
+          <w:szCs w:val="24"/>
+        </w:rPr>
+        <w:t>destination,</w:t>
+      </w:r>
+    </w:p>
+    <w:p>
+      <w:pPr>
+        <w:pStyle w:val="ListParagraph"/>
+        <w:widowControl/>
+        <w:numPr>
+          <w:ilvl w:val="0"/>
+          <w:numId w:val="7"/>
+        </w:numPr>
+        <w:pBdr>
+          <w:top w:val="nil"/>
+          <w:left w:val="nil"/>
+          <w:bottom w:val="nil"/>
+          <w:right w:val="nil"/>
+          <w:between w:val="nil"/>
+        </w:pBdr>
+        <w:spacing w:after="120" w:line="240" w:lineRule="auto"/>
+        <w:jc w:val="both"/>
+        <w:rPr>
+          <w:sz w:val="24"/>
+          <w:szCs w:val="24"/>
+        </w:rPr>
+      </w:pPr>
+      <w:r>
+        <w:rPr>
+          <w:sz w:val="24"/>
+          <w:szCs w:val="24"/>
+        </w:rPr>
+        <w:t>hotel name,</w:t>
+      </w:r>
+    </w:p>
+    <w:p>
+      <w:pPr>
+        <w:pStyle w:val="ListParagraph"/>
+        <w:widowControl/>
+        <w:numPr>
+          <w:ilvl w:val="0"/>
+          <w:numId w:val="7"/>
+        </w:numPr>
+        <w:pBdr>
+          <w:top w:val="nil"/>
+          <w:left w:val="nil"/>
+          <w:bottom w:val="nil"/>
+          <w:right w:val="nil"/>
+          <w:between w:val="nil"/>
+        </w:pBdr>
+        <w:spacing w:after="120" w:line="240" w:lineRule="auto"/>
+        <w:jc w:val="both"/>
+        <w:rPr>
+          <w:sz w:val="24"/>
+          <w:szCs w:val="24"/>
+        </w:rPr>
+      </w:pPr>
+      <w:r>
+        <w:rPr>
+          <w:sz w:val="24"/>
+          <w:szCs w:val="24"/>
+        </w:rPr>
+        <w:t>number of persons who are going on holiday,</w:t>
+      </w:r>
+    </w:p>
+    <w:p>
+      <w:pPr>
+        <w:pStyle w:val="ListParagraph"/>
+        <w:widowControl/>
+        <w:numPr>
+          <w:ilvl w:val="0"/>
+          <w:numId w:val="7"/>
+        </w:numPr>
+        <w:pBdr>
+          <w:top w:val="nil"/>
+          <w:left w:val="nil"/>
+          <w:bottom w:val="nil"/>
+          <w:right w:val="nil"/>
+          <w:between w:val="nil"/>
+        </w:pBdr>
+        <w:spacing w:after="120" w:line="240" w:lineRule="auto"/>
+        <w:jc w:val="both"/>
+        <w:rPr>
+          <w:sz w:val="24"/>
+          <w:szCs w:val="24"/>
+        </w:rPr>
+      </w:pPr>
+      <w:r>
+        <w:rPr>
+          <w:sz w:val="24"/>
+          <w:szCs w:val="24"/>
+        </w:rPr>
+        <w:t>details about each member going on holiday,</w:t>
+      </w:r>
+    </w:p>
+    <w:p>
+      <w:pPr>
+        <w:pStyle w:val="ListParagraph"/>
+        <w:widowControl/>
+        <w:numPr>
+          <w:ilvl w:val="0"/>
+          <w:numId w:val="7"/>
+        </w:numPr>
+        <w:pBdr>
+          <w:top w:val="nil"/>
+          <w:left w:val="nil"/>
+          <w:bottom w:val="nil"/>
+          <w:right w:val="nil"/>
+          <w:between w:val="nil"/>
+        </w:pBdr>
+        <w:spacing w:after="120" w:line="240" w:lineRule="auto"/>
+        <w:jc w:val="both"/>
+        <w:rPr>
+          <w:sz w:val="24"/>
+          <w:szCs w:val="24"/>
+        </w:rPr>
+      </w:pPr>
+      <w:r>
+        <w:rPr>
+          <w:sz w:val="24"/>
+          <w:szCs w:val="24"/>
+        </w:rPr>
+        <w:t>total price,</w:t>
+      </w:r>
+    </w:p>
+    <w:p>
+      <w:pPr>
+        <w:pStyle w:val="ListParagraph"/>
+        <w:widowControl/>
+        <w:numPr>
+          <w:ilvl w:val="0"/>
+          <w:numId w:val="7"/>
+        </w:numPr>
+        <w:pBdr>
+          <w:top w:val="nil"/>
+          <w:left w:val="nil"/>
+          <w:bottom w:val="nil"/>
+          <w:right w:val="nil"/>
+          <w:between w:val="nil"/>
+        </w:pBdr>
+        <w:spacing w:after="120" w:line="240" w:lineRule="auto"/>
+        <w:jc w:val="both"/>
+        <w:rPr>
+          <w:sz w:val="24"/>
+          <w:szCs w:val="24"/>
+        </w:rPr>
+      </w:pPr>
+      <w:r>
+        <w:rPr>
+          <w:sz w:val="24"/>
+          <w:szCs w:val="24"/>
+        </w:rPr>
+        <w:t>final payment date</w:t>
+      </w:r>
+      <w:r>
+        <w:rPr>
+          <w:sz w:val="24"/>
+          <w:szCs w:val="24"/>
+        </w:rPr>
+        <w:t>,</w:t>
+      </w:r>
+    </w:p>
+    <w:p>
+      <w:pPr>
+        <w:pStyle w:val="ListParagraph"/>
+        <w:widowControl/>
+        <w:numPr>
+          <w:ilvl w:val="0"/>
+          <w:numId w:val="7"/>
+        </w:numPr>
+        <w:pBdr>
+          <w:top w:val="nil"/>
+          <w:left w:val="nil"/>
+          <w:bottom w:val="nil"/>
+          <w:right w:val="nil"/>
+          <w:between w:val="nil"/>
+        </w:pBdr>
+        <w:spacing w:after="120" w:line="240" w:lineRule="auto"/>
+        <w:jc w:val="both"/>
+        <w:rPr>
+          <w:sz w:val="24"/>
+          <w:szCs w:val="24"/>
+        </w:rPr>
+      </w:pPr>
+      <w:r>
+        <w:rPr>
+          <w:sz w:val="24"/>
+          <w:szCs w:val="24"/>
+        </w:rPr>
+        <w:t>any other information that may be important.</w:t>
+      </w:r>
     </w:p>
     <w:p>
       <w:pPr>
@@ -1050,24 +1767,103 @@
           <w:szCs w:val="24"/>
         </w:rPr>
       </w:pPr>
-      <w:r>
-        <w:rPr>
-          <w:i/>
-          <w:color w:val="943634" w:themeColor="accent2" w:themeShade="BF"/>
-          <w:sz w:val="24"/>
-          <w:szCs w:val="24"/>
-        </w:rPr>
-        <w:t>[P</w:t>
-      </w:r>
-      <w:r>
-        <w:rPr>
-          <w:i/>
-          <w:color w:val="943634" w:themeColor="accent2" w:themeShade="BF"/>
-          <w:sz w:val="24"/>
-          <w:szCs w:val="24"/>
-        </w:rPr>
-        <w:t>resent the functional requirements]</w:t>
-      </w:r>
+    </w:p>
+    <w:p>
+      <w:pPr>
+        <w:widowControl/>
+        <w:pBdr>
+          <w:top w:val="nil"/>
+          <w:left w:val="nil"/>
+          <w:bottom w:val="nil"/>
+          <w:right w:val="nil"/>
+          <w:between w:val="nil"/>
+        </w:pBdr>
+        <w:spacing w:after="120" w:line="240" w:lineRule="auto"/>
+        <w:contextualSpacing/>
+        <w:jc w:val="both"/>
+        <w:rPr>
+          <w:sz w:val="24"/>
+          <w:szCs w:val="24"/>
+        </w:rPr>
+      </w:pPr>
+      <w:r>
+        <w:rPr>
+          <w:sz w:val="24"/>
+          <w:szCs w:val="24"/>
+        </w:rPr>
+        <w:t xml:space="preserve">The administrator </w:t>
+      </w:r>
+      <w:r>
+        <w:rPr>
+          <w:sz w:val="24"/>
+          <w:szCs w:val="24"/>
+        </w:rPr>
+        <w:t xml:space="preserve">can </w:t>
+      </w:r>
+      <w:r>
+        <w:rPr>
+          <w:sz w:val="24"/>
+          <w:szCs w:val="24"/>
+        </w:rPr>
+        <w:t>perform CRUD operation on agents’ information and generate reports containing the activities performed by an agent in a particular period of time.</w:t>
+      </w:r>
+    </w:p>
+    <w:p>
+      <w:pPr>
+        <w:widowControl/>
+        <w:pBdr>
+          <w:top w:val="nil"/>
+          <w:left w:val="nil"/>
+          <w:bottom w:val="nil"/>
+          <w:right w:val="nil"/>
+          <w:between w:val="nil"/>
+        </w:pBdr>
+        <w:spacing w:after="120" w:line="240" w:lineRule="auto"/>
+        <w:contextualSpacing/>
+        <w:jc w:val="both"/>
+        <w:rPr>
+          <w:sz w:val="24"/>
+          <w:szCs w:val="24"/>
+        </w:rPr>
+      </w:pPr>
+    </w:p>
+    <w:p>
+      <w:pPr>
+        <w:widowControl/>
+        <w:pBdr>
+          <w:top w:val="nil"/>
+          <w:left w:val="nil"/>
+          <w:bottom w:val="nil"/>
+          <w:right w:val="nil"/>
+          <w:between w:val="nil"/>
+        </w:pBdr>
+        <w:spacing w:after="120" w:line="240" w:lineRule="auto"/>
+        <w:contextualSpacing/>
+        <w:jc w:val="both"/>
+        <w:rPr>
+          <w:sz w:val="24"/>
+          <w:szCs w:val="24"/>
+        </w:rPr>
+      </w:pPr>
+      <w:r>
+        <w:rPr>
+          <w:sz w:val="24"/>
+          <w:szCs w:val="24"/>
+        </w:rPr>
+        <w:t xml:space="preserve">Both users have to use a username and a password in order to access the application. </w:t>
+      </w:r>
+    </w:p>
+    <w:p>
+      <w:pPr>
+        <w:spacing w:line="240" w:lineRule="auto"/>
+        <w:jc w:val="both"/>
+        <w:rPr>
+          <w:i/>
+          <w:color w:val="943634" w:themeColor="accent2" w:themeShade="BF"/>
+          <w:sz w:val="24"/>
+          <w:szCs w:val="24"/>
+        </w:rPr>
+      </w:pPr>
     </w:p>
     <w:p>
       <w:pPr>
@@ -1083,15 +1879,16 @@
           <w:szCs w:val="24"/>
         </w:rPr>
       </w:pPr>
-      <w:bookmarkStart w:id="31" w:name="_Toc254785389"/>
-      <w:r>
-        <w:rPr>
-          <w:rFonts w:ascii="Times New Roman" w:hAnsi="Times New Roman"/>
-          <w:szCs w:val="24"/>
-        </w:rPr>
+      <w:bookmarkStart w:id="25" w:name="_Toc254785389"/>
+      <w:r>
+        <w:rPr>
+          <w:rFonts w:ascii="Times New Roman" w:hAnsi="Times New Roman"/>
+          <w:szCs w:val="24"/>
+        </w:rPr>
+        <w:lastRenderedPageBreak/>
         <w:t>Non-functional Requirements</w:t>
       </w:r>
-      <w:bookmarkEnd w:id="31"/>
+      <w:bookmarkEnd w:id="25"/>
     </w:p>
     <w:p>
       <w:pPr>
@@ -1137,7 +1934,7 @@
           <w:rFonts w:ascii="Times New Roman" w:hAnsi="Times New Roman"/>
         </w:rPr>
       </w:pPr>
-      <w:bookmarkStart w:id="32" w:name="_Toc254785390"/>
+      <w:bookmarkStart w:id="26" w:name="_Toc254785390"/>
       <w:r>
         <w:rPr>
           <w:rFonts w:ascii="Times New Roman" w:hAnsi="Times New Roman"/>
@@ -1150,7 +1947,7 @@
         </w:rPr>
         <w:t>. Use-Case Model</w:t>
       </w:r>
-      <w:bookmarkEnd w:id="32"/>
+      <w:bookmarkEnd w:id="26"/>
     </w:p>
     <w:p>
       <w:pPr>
@@ -1289,7 +2086,7 @@
           <w:sz w:val="24"/>
         </w:rPr>
       </w:pPr>
-      <w:bookmarkStart w:id="33" w:name="_Toc254785391"/>
+      <w:bookmarkStart w:id="27" w:name="_Toc254785391"/>
       <w:r>
         <w:rPr>
           <w:rFonts w:ascii="Times New Roman" w:hAnsi="Times New Roman"/>
@@ -1445,7 +2242,7 @@
         </w:rPr>
         <w:t>Architectural Design</w:t>
       </w:r>
-      <w:bookmarkEnd w:id="33"/>
+      <w:bookmarkEnd w:id="27"/>
     </w:p>
     <w:p>
       <w:pPr>
@@ -1730,7 +2527,7 @@
           <w:rFonts w:ascii="Times New Roman" w:hAnsi="Times New Roman"/>
         </w:rPr>
       </w:pPr>
-      <w:bookmarkStart w:id="34" w:name="_Toc254785392"/>
+      <w:bookmarkStart w:id="28" w:name="_Toc254785392"/>
       <w:r>
         <w:rPr>
           <w:rFonts w:ascii="Times New Roman" w:hAnsi="Times New Roman"/>
@@ -1755,7 +2552,7 @@
         </w:rPr>
         <w:t xml:space="preserve"> Diagrams</w:t>
       </w:r>
-      <w:bookmarkEnd w:id="34"/>
+      <w:bookmarkEnd w:id="28"/>
     </w:p>
     <w:p>
       <w:pPr>
@@ -1857,7 +2654,7 @@
           <w:rFonts w:ascii="Times New Roman" w:hAnsi="Times New Roman"/>
         </w:rPr>
       </w:pPr>
-      <w:bookmarkStart w:id="35" w:name="_Toc254785393"/>
+      <w:bookmarkStart w:id="29" w:name="_Toc254785393"/>
       <w:r>
         <w:rPr>
           <w:rFonts w:ascii="Times New Roman" w:hAnsi="Times New Roman"/>
@@ -1876,7 +2673,7 @@
         </w:rPr>
         <w:t>Design</w:t>
       </w:r>
-      <w:bookmarkEnd w:id="35"/>
+      <w:bookmarkEnd w:id="29"/>
     </w:p>
     <w:p>
       <w:pPr>
@@ -2137,7 +2934,7 @@
           <w:rFonts w:ascii="Times New Roman" w:hAnsi="Times New Roman"/>
         </w:rPr>
       </w:pPr>
-      <w:bookmarkStart w:id="36" w:name="_Toc254785394"/>
+      <w:bookmarkStart w:id="30" w:name="_Toc254785394"/>
       <w:r>
         <w:rPr>
           <w:rFonts w:ascii="Times New Roman" w:hAnsi="Times New Roman"/>
@@ -2150,7 +2947,7 @@
         </w:rPr>
         <w:t>. Data Model</w:t>
       </w:r>
-      <w:bookmarkEnd w:id="36"/>
+      <w:bookmarkEnd w:id="30"/>
       <w:r>
         <w:rPr>
           <w:rFonts w:ascii="Times New Roman" w:hAnsi="Times New Roman"/>
@@ -2227,7 +3024,7 @@
           <w:rFonts w:ascii="Times New Roman" w:hAnsi="Times New Roman"/>
         </w:rPr>
       </w:pPr>
-      <w:bookmarkStart w:id="37" w:name="_Toc254785395"/>
+      <w:bookmarkStart w:id="31" w:name="_Toc254785395"/>
       <w:r>
         <w:rPr>
           <w:rFonts w:ascii="Times New Roman" w:hAnsi="Times New Roman"/>
@@ -2252,7 +3049,7 @@
         </w:rPr>
         <w:t xml:space="preserve"> Testing</w:t>
       </w:r>
-      <w:bookmarkEnd w:id="37"/>
+      <w:bookmarkEnd w:id="31"/>
     </w:p>
     <w:p>
       <w:pPr>
@@ -2335,8 +3132,6 @@
         </w:rPr>
         <w:t>]</w:t>
       </w:r>
-      <w:bookmarkStart w:id="38" w:name="_GoBack"/>
-      <w:bookmarkEnd w:id="38"/>
     </w:p>
     <w:p>
       <w:pPr>
@@ -2346,7 +3141,7 @@
           <w:rFonts w:ascii="Times New Roman" w:hAnsi="Times New Roman"/>
         </w:rPr>
       </w:pPr>
-      <w:bookmarkStart w:id="39" w:name="_Toc254785396"/>
+      <w:bookmarkStart w:id="32" w:name="_Toc254785396"/>
       <w:r>
         <w:rPr>
           <w:rFonts w:ascii="Times New Roman" w:hAnsi="Times New Roman"/>
@@ -2359,7 +3154,7 @@
         </w:rPr>
         <w:t>. Bibliography</w:t>
       </w:r>
-      <w:bookmarkEnd w:id="39"/>
+      <w:bookmarkEnd w:id="32"/>
     </w:p>
     <w:sectPr>
       <w:headerReference w:type="default" r:id="rId9"/>
@@ -2375,7 +3170,7 @@
 </file>
 
 <file path=word/endnotes.xml><?xml version="1.0" encoding="utf-8"?>
-<w:endnotes xmlns:ve="http://schemas.openxmlformats.org/markup-compatibility/2006" xmlns:o="urn:schemas-microsoft-com:office:office" xmlns:r="http://schemas.openxmlformats.org/officeDocument/2006/relationships" xmlns:m="http://schemas.openxmlformats.org/officeDocument/2006/math" xmlns:v="urn:schemas-microsoft-com:vml" xmlns:wp="http://schemas.openxmlformats.org/drawingml/2006/wordprocessingDrawing" xmlns:w10="urn:schemas-microsoft-com:office:word" xmlns:w="http://schemas.openxmlformats.org/wordprocessingml/2006/main" xmlns:wne="http://schemas.microsoft.com/office/word/2006/wordml">
+<w:endnotes xmlns:wpc="http://schemas.microsoft.com/office/word/2010/wordprocessingCanvas" xmlns:cx="http://schemas.microsoft.com/office/drawing/2014/chartex" xmlns:mc="http://schemas.openxmlformats.org/markup-compatibility/2006" xmlns:o="urn:schemas-microsoft-com:office:office" xmlns:r="http://schemas.openxmlformats.org/officeDocument/2006/relationships" xmlns:m="http://schemas.openxmlformats.org/officeDocument/2006/math" xmlns:v="urn:schemas-microsoft-com:vml" xmlns:wp14="http://schemas.microsoft.com/office/word/2010/wordprocessingDrawing" xmlns:wp="http://schemas.openxmlformats.org/drawingml/2006/wordprocessingDrawing" xmlns:w10="urn:schemas-microsoft-com:office:word" xmlns:w="http://schemas.openxmlformats.org/wordprocessingml/2006/main" xmlns:w14="http://schemas.microsoft.com/office/word/2010/wordml" xmlns:w15="http://schemas.microsoft.com/office/word/2012/wordml" xmlns:w16se="http://schemas.microsoft.com/office/word/2015/wordml/symex" xmlns:wpg="http://schemas.microsoft.com/office/word/2010/wordprocessingGroup" xmlns:wpi="http://schemas.microsoft.com/office/word/2010/wordprocessingInk" xmlns:wne="http://schemas.microsoft.com/office/word/2006/wordml" xmlns:wps="http://schemas.microsoft.com/office/word/2010/wordprocessingShape" mc:Ignorable="w14 w15 w16se wp14">
   <w:endnote w:type="separator" w:id="-1">
     <w:p>
       <w:pPr>
@@ -2400,7 +3195,7 @@
 </file>
 
 <file path=word/footer1.xml><?xml version="1.0" encoding="utf-8"?>
-<w:ftr xmlns:ve="http://schemas.openxmlformats.org/markup-compatibility/2006" xmlns:o="urn:schemas-microsoft-com:office:office" xmlns:r="http://schemas.openxmlformats.org/officeDocument/2006/relationships" xmlns:m="http://schemas.openxmlformats.org/officeDocument/2006/math" xmlns:v="urn:schemas-microsoft-com:vml" xmlns:wp="http://schemas.openxmlformats.org/drawingml/2006/wordprocessingDrawing" xmlns:w10="urn:schemas-microsoft-com:office:word" xmlns:w="http://schemas.openxmlformats.org/wordprocessingml/2006/main" xmlns:wne="http://schemas.microsoft.com/office/word/2006/wordml">
+<w:ftr xmlns:wpc="http://schemas.microsoft.com/office/word/2010/wordprocessingCanvas" xmlns:cx="http://schemas.microsoft.com/office/drawing/2014/chartex" xmlns:mc="http://schemas.openxmlformats.org/markup-compatibility/2006" xmlns:o="urn:schemas-microsoft-com:office:office" xmlns:r="http://schemas.openxmlformats.org/officeDocument/2006/relationships" xmlns:m="http://schemas.openxmlformats.org/officeDocument/2006/math" xmlns:v="urn:schemas-microsoft-com:vml" xmlns:wp14="http://schemas.microsoft.com/office/word/2010/wordprocessingDrawing" xmlns:wp="http://schemas.openxmlformats.org/drawingml/2006/wordprocessingDrawing" xmlns:w10="urn:schemas-microsoft-com:office:word" xmlns:w="http://schemas.openxmlformats.org/wordprocessingml/2006/main" xmlns:w14="http://schemas.microsoft.com/office/word/2010/wordml" xmlns:w15="http://schemas.microsoft.com/office/word/2012/wordml" xmlns:w16se="http://schemas.microsoft.com/office/word/2015/wordml/symex" xmlns:wpg="http://schemas.microsoft.com/office/word/2010/wordprocessingGroup" xmlns:wpi="http://schemas.microsoft.com/office/word/2010/wordprocessingInk" xmlns:wne="http://schemas.microsoft.com/office/word/2006/wordml" xmlns:wps="http://schemas.microsoft.com/office/word/2010/wordprocessingShape" mc:Ignorable="w14 w15 w16se wp14">
   <w:p>
     <w:pPr>
       <w:pStyle w:val="Footer"/>
@@ -2438,7 +3233,7 @@
 </file>
 
 <file path=word/footer2.xml><?xml version="1.0" encoding="utf-8"?>
-<w:ftr xmlns:ve="http://schemas.openxmlformats.org/markup-compatibility/2006" xmlns:o="urn:schemas-microsoft-com:office:office" xmlns:r="http://schemas.openxmlformats.org/officeDocument/2006/relationships" xmlns:m="http://schemas.openxmlformats.org/officeDocument/2006/math" xmlns:v="urn:schemas-microsoft-com:vml" xmlns:wp="http://schemas.openxmlformats.org/drawingml/2006/wordprocessingDrawing" xmlns:w10="urn:schemas-microsoft-com:office:word" xmlns:w="http://schemas.openxmlformats.org/wordprocessingml/2006/main" xmlns:wne="http://schemas.microsoft.com/office/word/2006/wordml">
+<w:ftr xmlns:wpc="http://schemas.microsoft.com/office/word/2010/wordprocessingCanvas" xmlns:cx="http://schemas.microsoft.com/office/drawing/2014/chartex" xmlns:mc="http://schemas.openxmlformats.org/markup-compatibility/2006" xmlns:o="urn:schemas-microsoft-com:office:office" xmlns:r="http://schemas.openxmlformats.org/officeDocument/2006/relationships" xmlns:m="http://schemas.openxmlformats.org/officeDocument/2006/math" xmlns:v="urn:schemas-microsoft-com:vml" xmlns:wp14="http://schemas.microsoft.com/office/word/2010/wordprocessingDrawing" xmlns:wp="http://schemas.openxmlformats.org/drawingml/2006/wordprocessingDrawing" xmlns:w10="urn:schemas-microsoft-com:office:word" xmlns:w="http://schemas.openxmlformats.org/wordprocessingml/2006/main" xmlns:w14="http://schemas.microsoft.com/office/word/2010/wordml" xmlns:w15="http://schemas.microsoft.com/office/word/2012/wordml" xmlns:w16se="http://schemas.microsoft.com/office/word/2015/wordml/symex" xmlns:wpg="http://schemas.microsoft.com/office/word/2010/wordprocessingGroup" xmlns:wpi="http://schemas.microsoft.com/office/word/2010/wordprocessingInk" xmlns:wne="http://schemas.microsoft.com/office/word/2006/wordml" xmlns:wps="http://schemas.microsoft.com/office/word/2010/wordprocessingShape" mc:Ignorable="w14 w15 w16se wp14">
   <w:tbl>
     <w:tblPr>
       <w:tblW w:w="0" w:type="auto"/>
@@ -2451,7 +3246,7 @@
         <w:insideV w:val="single" w:sz="6" w:space="0" w:color="auto"/>
       </w:tblBorders>
       <w:tblLayout w:type="fixed"/>
-      <w:tblLook w:val="0000"/>
+      <w:tblLook w:val="0000" w:firstRow="0" w:lastRow="0" w:firstColumn="0" w:lastColumn="0" w:noHBand="0" w:noVBand="0"/>
     </w:tblPr>
     <w:tblGrid>
       <w:gridCol w:w="3162"/>
@@ -2492,11 +3287,21 @@
           <w:r>
             <w:sym w:font="Symbol" w:char="F0D3"/>
           </w:r>
-          <w:fldSimple w:instr=" DOCPROPERTY &quot;Company&quot;  \* MERGEFORMAT ">
-            <w:r>
-              <w:t>UTCN</w:t>
-            </w:r>
-          </w:fldSimple>
+          <w:r>
+            <w:fldChar w:fldCharType="begin"/>
+          </w:r>
+          <w:r>
+            <w:instrText xml:space="preserve"> DOCPROPERTY "Company"  \* MERGEFORMAT </w:instrText>
+          </w:r>
+          <w:r>
+            <w:fldChar w:fldCharType="separate"/>
+          </w:r>
+          <w:r>
+            <w:t>UTCN</w:t>
+          </w:r>
+          <w:r>
+            <w:fldChar w:fldCharType="end"/>
+          </w:r>
           <w:r>
             <w:t xml:space="preserve">, </w:t>
           </w:r>
@@ -2513,7 +3318,7 @@
             <w:rPr>
               <w:noProof/>
             </w:rPr>
-            <w:t>2012</w:t>
+            <w:t>2018</w:t>
           </w:r>
           <w:r>
             <w:fldChar w:fldCharType="end"/>
@@ -2574,15 +3379,29 @@
             </w:rPr>
             <w:t xml:space="preserve"> of </w:t>
           </w:r>
-          <w:fldSimple w:instr=" NUMPAGES  \* MERGEFORMAT ">
-            <w:r>
-              <w:rPr>
-                <w:rStyle w:val="PageNumber"/>
-                <w:noProof/>
-              </w:rPr>
-              <w:t>4</w:t>
-            </w:r>
-          </w:fldSimple>
+          <w:r>
+            <w:fldChar w:fldCharType="begin"/>
+          </w:r>
+          <w:r>
+            <w:instrText xml:space="preserve"> NUMPAGES  \* MERGEFORMAT </w:instrText>
+          </w:r>
+          <w:r>
+            <w:fldChar w:fldCharType="separate"/>
+          </w:r>
+          <w:r>
+            <w:rPr>
+              <w:rStyle w:val="PageNumber"/>
+              <w:noProof/>
+            </w:rPr>
+            <w:t>4</w:t>
+          </w:r>
+          <w:r>
+            <w:rPr>
+              <w:rStyle w:val="PageNumber"/>
+              <w:noProof/>
+            </w:rPr>
+            <w:fldChar w:fldCharType="end"/>
+          </w:r>
         </w:p>
       </w:tc>
     </w:tr>
@@ -2596,7 +3415,7 @@
 </file>
 
 <file path=word/footer3.xml><?xml version="1.0" encoding="utf-8"?>
-<w:ftr xmlns:ve="http://schemas.openxmlformats.org/markup-compatibility/2006" xmlns:o="urn:schemas-microsoft-com:office:office" xmlns:r="http://schemas.openxmlformats.org/officeDocument/2006/relationships" xmlns:m="http://schemas.openxmlformats.org/officeDocument/2006/math" xmlns:v="urn:schemas-microsoft-com:vml" xmlns:wp="http://schemas.openxmlformats.org/drawingml/2006/wordprocessingDrawing" xmlns:w10="urn:schemas-microsoft-com:office:word" xmlns:w="http://schemas.openxmlformats.org/wordprocessingml/2006/main" xmlns:wne="http://schemas.microsoft.com/office/word/2006/wordml">
+<w:ftr xmlns:wpc="http://schemas.microsoft.com/office/word/2010/wordprocessingCanvas" xmlns:cx="http://schemas.microsoft.com/office/drawing/2014/chartex" xmlns:mc="http://schemas.openxmlformats.org/markup-compatibility/2006" xmlns:o="urn:schemas-microsoft-com:office:office" xmlns:r="http://schemas.openxmlformats.org/officeDocument/2006/relationships" xmlns:m="http://schemas.openxmlformats.org/officeDocument/2006/math" xmlns:v="urn:schemas-microsoft-com:vml" xmlns:wp14="http://schemas.microsoft.com/office/word/2010/wordprocessingDrawing" xmlns:wp="http://schemas.openxmlformats.org/drawingml/2006/wordprocessingDrawing" xmlns:w10="urn:schemas-microsoft-com:office:word" xmlns:w="http://schemas.openxmlformats.org/wordprocessingml/2006/main" xmlns:w14="http://schemas.microsoft.com/office/word/2010/wordml" xmlns:w15="http://schemas.microsoft.com/office/word/2012/wordml" xmlns:w16se="http://schemas.microsoft.com/office/word/2015/wordml/symex" xmlns:wpg="http://schemas.microsoft.com/office/word/2010/wordprocessingGroup" xmlns:wpi="http://schemas.microsoft.com/office/word/2010/wordprocessingInk" xmlns:wne="http://schemas.microsoft.com/office/word/2006/wordml" xmlns:wps="http://schemas.microsoft.com/office/word/2010/wordprocessingShape" mc:Ignorable="w14 w15 w16se wp14">
   <w:p>
     <w:pPr>
       <w:pStyle w:val="Footer"/>
@@ -2606,7 +3425,7 @@
 </file>
 
 <file path=word/footnotes.xml><?xml version="1.0" encoding="utf-8"?>
-<w:footnotes xmlns:ve="http://schemas.openxmlformats.org/markup-compatibility/2006" xmlns:o="urn:schemas-microsoft-com:office:office" xmlns:r="http://schemas.openxmlformats.org/officeDocument/2006/relationships" xmlns:m="http://schemas.openxmlformats.org/officeDocument/2006/math" xmlns:v="urn:schemas-microsoft-com:vml" xmlns:wp="http://schemas.openxmlformats.org/drawingml/2006/wordprocessingDrawing" xmlns:w10="urn:schemas-microsoft-com:office:word" xmlns:w="http://schemas.openxmlformats.org/wordprocessingml/2006/main" xmlns:wne="http://schemas.microsoft.com/office/word/2006/wordml">
+<w:footnotes xmlns:wpc="http://schemas.microsoft.com/office/word/2010/wordprocessingCanvas" xmlns:cx="http://schemas.microsoft.com/office/drawing/2014/chartex" xmlns:mc="http://schemas.openxmlformats.org/markup-compatibility/2006" xmlns:o="urn:schemas-microsoft-com:office:office" xmlns:r="http://schemas.openxmlformats.org/officeDocument/2006/relationships" xmlns:m="http://schemas.openxmlformats.org/officeDocument/2006/math" xmlns:v="urn:schemas-microsoft-com:vml" xmlns:wp14="http://schemas.microsoft.com/office/word/2010/wordprocessingDrawing" xmlns:wp="http://schemas.openxmlformats.org/drawingml/2006/wordprocessingDrawing" xmlns:w10="urn:schemas-microsoft-com:office:word" xmlns:w="http://schemas.openxmlformats.org/wordprocessingml/2006/main" xmlns:w14="http://schemas.microsoft.com/office/word/2010/wordml" xmlns:w15="http://schemas.microsoft.com/office/word/2012/wordml" xmlns:w16se="http://schemas.microsoft.com/office/word/2015/wordml/symex" xmlns:wpg="http://schemas.microsoft.com/office/word/2010/wordprocessingGroup" xmlns:wpi="http://schemas.microsoft.com/office/word/2010/wordprocessingInk" xmlns:wne="http://schemas.microsoft.com/office/word/2006/wordml" xmlns:wps="http://schemas.microsoft.com/office/word/2010/wordprocessingShape" mc:Ignorable="w14 w15 w16se wp14">
   <w:footnote w:type="separator" w:id="-1">
     <w:p>
       <w:pPr>
@@ -2631,7 +3450,7 @@
 </file>
 
 <file path=word/header1.xml><?xml version="1.0" encoding="utf-8"?>
-<w:hdr xmlns:ve="http://schemas.openxmlformats.org/markup-compatibility/2006" xmlns:o="urn:schemas-microsoft-com:office:office" xmlns:r="http://schemas.openxmlformats.org/officeDocument/2006/relationships" xmlns:m="http://schemas.openxmlformats.org/officeDocument/2006/math" xmlns:v="urn:schemas-microsoft-com:vml" xmlns:wp="http://schemas.openxmlformats.org/drawingml/2006/wordprocessingDrawing" xmlns:w10="urn:schemas-microsoft-com:office:word" xmlns:w="http://schemas.openxmlformats.org/wordprocessingml/2006/main" xmlns:wne="http://schemas.microsoft.com/office/word/2006/wordml">
+<w:hdr xmlns:wpc="http://schemas.microsoft.com/office/word/2010/wordprocessingCanvas" xmlns:cx="http://schemas.microsoft.com/office/drawing/2014/chartex" xmlns:mc="http://schemas.openxmlformats.org/markup-compatibility/2006" xmlns:o="urn:schemas-microsoft-com:office:office" xmlns:r="http://schemas.openxmlformats.org/officeDocument/2006/relationships" xmlns:m="http://schemas.openxmlformats.org/officeDocument/2006/math" xmlns:v="urn:schemas-microsoft-com:vml" xmlns:wp14="http://schemas.microsoft.com/office/word/2010/wordprocessingDrawing" xmlns:wp="http://schemas.openxmlformats.org/drawingml/2006/wordprocessingDrawing" xmlns:w10="urn:schemas-microsoft-com:office:word" xmlns:w="http://schemas.openxmlformats.org/wordprocessingml/2006/main" xmlns:w14="http://schemas.microsoft.com/office/word/2010/wordml" xmlns:w15="http://schemas.microsoft.com/office/word/2012/wordml" xmlns:w16se="http://schemas.microsoft.com/office/word/2015/wordml/symex" xmlns:wpg="http://schemas.microsoft.com/office/word/2010/wordprocessingGroup" xmlns:wpi="http://schemas.microsoft.com/office/word/2010/wordprocessingInk" xmlns:wne="http://schemas.microsoft.com/office/word/2006/wordml" xmlns:wps="http://schemas.microsoft.com/office/word/2010/wordprocessingShape" mc:Ignorable="w14 w15 w16se wp14">
   <w:p>
     <w:pPr>
       <w:rPr>
@@ -2648,7 +3467,7 @@
 </file>
 
 <file path=word/header2.xml><?xml version="1.0" encoding="utf-8"?>
-<w:hdr xmlns:ve="http://schemas.openxmlformats.org/markup-compatibility/2006" xmlns:o="urn:schemas-microsoft-com:office:office" xmlns:r="http://schemas.openxmlformats.org/officeDocument/2006/relationships" xmlns:m="http://schemas.openxmlformats.org/officeDocument/2006/math" xmlns:v="urn:schemas-microsoft-com:vml" xmlns:wp="http://schemas.openxmlformats.org/drawingml/2006/wordprocessingDrawing" xmlns:w10="urn:schemas-microsoft-com:office:word" xmlns:w="http://schemas.openxmlformats.org/wordprocessingml/2006/main" xmlns:wne="http://schemas.microsoft.com/office/word/2006/wordml">
+<w:hdr xmlns:wpc="http://schemas.microsoft.com/office/word/2010/wordprocessingCanvas" xmlns:cx="http://schemas.microsoft.com/office/drawing/2014/chartex" xmlns:mc="http://schemas.openxmlformats.org/markup-compatibility/2006" xmlns:o="urn:schemas-microsoft-com:office:office" xmlns:r="http://schemas.openxmlformats.org/officeDocument/2006/relationships" xmlns:m="http://schemas.openxmlformats.org/officeDocument/2006/math" xmlns:v="urn:schemas-microsoft-com:vml" xmlns:wp14="http://schemas.microsoft.com/office/word/2010/wordprocessingDrawing" xmlns:wp="http://schemas.openxmlformats.org/drawingml/2006/wordprocessingDrawing" xmlns:w10="urn:schemas-microsoft-com:office:word" xmlns:w="http://schemas.openxmlformats.org/wordprocessingml/2006/main" xmlns:w14="http://schemas.microsoft.com/office/word/2010/wordml" xmlns:w15="http://schemas.microsoft.com/office/word/2012/wordml" xmlns:w16se="http://schemas.microsoft.com/office/word/2015/wordml/symex" xmlns:wpg="http://schemas.microsoft.com/office/word/2010/wordprocessingGroup" xmlns:wpi="http://schemas.microsoft.com/office/word/2010/wordprocessingInk" xmlns:wne="http://schemas.microsoft.com/office/word/2006/wordml" xmlns:wps="http://schemas.microsoft.com/office/word/2010/wordprocessingShape" mc:Ignorable="w14 w15 w16se wp14">
   <w:p>
     <w:pPr>
       <w:pStyle w:val="Header"/>
@@ -2658,7 +3477,7 @@
 </file>
 
 <file path=word/header3.xml><?xml version="1.0" encoding="utf-8"?>
-<w:hdr xmlns:ve="http://schemas.openxmlformats.org/markup-compatibility/2006" xmlns:o="urn:schemas-microsoft-com:office:office" xmlns:r="http://schemas.openxmlformats.org/officeDocument/2006/relationships" xmlns:m="http://schemas.openxmlformats.org/officeDocument/2006/math" xmlns:v="urn:schemas-microsoft-com:vml" xmlns:wp="http://schemas.openxmlformats.org/drawingml/2006/wordprocessingDrawing" xmlns:w10="urn:schemas-microsoft-com:office:word" xmlns:w="http://schemas.openxmlformats.org/wordprocessingml/2006/main" xmlns:wne="http://schemas.microsoft.com/office/word/2006/wordml">
+<w:hdr xmlns:wpc="http://schemas.microsoft.com/office/word/2010/wordprocessingCanvas" xmlns:cx="http://schemas.microsoft.com/office/drawing/2014/chartex" xmlns:mc="http://schemas.openxmlformats.org/markup-compatibility/2006" xmlns:o="urn:schemas-microsoft-com:office:office" xmlns:r="http://schemas.openxmlformats.org/officeDocument/2006/relationships" xmlns:m="http://schemas.openxmlformats.org/officeDocument/2006/math" xmlns:v="urn:schemas-microsoft-com:vml" xmlns:wp14="http://schemas.microsoft.com/office/word/2010/wordprocessingDrawing" xmlns:wp="http://schemas.openxmlformats.org/drawingml/2006/wordprocessingDrawing" xmlns:w10="urn:schemas-microsoft-com:office:word" xmlns:w="http://schemas.openxmlformats.org/wordprocessingml/2006/main" xmlns:w14="http://schemas.microsoft.com/office/word/2010/wordml" xmlns:w15="http://schemas.microsoft.com/office/word/2012/wordml" xmlns:w16se="http://schemas.microsoft.com/office/word/2015/wordml/symex" xmlns:wpg="http://schemas.microsoft.com/office/word/2010/wordprocessingGroup" xmlns:wpi="http://schemas.microsoft.com/office/word/2010/wordprocessingInk" xmlns:wne="http://schemas.microsoft.com/office/word/2006/wordml" xmlns:wps="http://schemas.microsoft.com/office/word/2010/wordprocessingShape" mc:Ignorable="w14 w15 w16se wp14">
   <w:p>
     <w:pPr>
       <w:pStyle w:val="Header"/>
@@ -2668,8 +3487,8 @@
 </file>
 
 <file path=word/numbering.xml><?xml version="1.0" encoding="utf-8"?>
-<w:numbering xmlns:ve="http://schemas.openxmlformats.org/markup-compatibility/2006" xmlns:o="urn:schemas-microsoft-com:office:office" xmlns:r="http://schemas.openxmlformats.org/officeDocument/2006/relationships" xmlns:m="http://schemas.openxmlformats.org/officeDocument/2006/math" xmlns:v="urn:schemas-microsoft-com:vml" xmlns:wp="http://schemas.openxmlformats.org/drawingml/2006/wordprocessingDrawing" xmlns:w10="urn:schemas-microsoft-com:office:word" xmlns:w="http://schemas.openxmlformats.org/wordprocessingml/2006/main" xmlns:wne="http://schemas.microsoft.com/office/word/2006/wordml">
-  <w:abstractNum w:abstractNumId="0">
+<w:numbering xmlns:wpc="http://schemas.microsoft.com/office/word/2010/wordprocessingCanvas" xmlns:cx="http://schemas.microsoft.com/office/drawing/2014/chartex" xmlns:mc="http://schemas.openxmlformats.org/markup-compatibility/2006" xmlns:o="urn:schemas-microsoft-com:office:office" xmlns:r="http://schemas.openxmlformats.org/officeDocument/2006/relationships" xmlns:m="http://schemas.openxmlformats.org/officeDocument/2006/math" xmlns:v="urn:schemas-microsoft-com:vml" xmlns:wp14="http://schemas.microsoft.com/office/word/2010/wordprocessingDrawing" xmlns:wp="http://schemas.openxmlformats.org/drawingml/2006/wordprocessingDrawing" xmlns:w10="urn:schemas-microsoft-com:office:word" xmlns:w="http://schemas.openxmlformats.org/wordprocessingml/2006/main" xmlns:w14="http://schemas.microsoft.com/office/word/2010/wordml" xmlns:w15="http://schemas.microsoft.com/office/word/2012/wordml" xmlns:w16se="http://schemas.microsoft.com/office/word/2015/wordml/symex" xmlns:wpg="http://schemas.microsoft.com/office/word/2010/wordprocessingGroup" xmlns:wpi="http://schemas.microsoft.com/office/word/2010/wordprocessingInk" xmlns:wne="http://schemas.microsoft.com/office/word/2006/wordml" xmlns:wps="http://schemas.microsoft.com/office/word/2010/wordprocessingShape" mc:Ignorable="w14 w15 w16se wp14">
+  <w:abstractNum w:abstractNumId="0" w15:restartNumberingAfterBreak="0">
     <w:nsid w:val="FFFFFFFB"/>
     <w:multiLevelType w:val="multilevel"/>
     <w:tmpl w:val="FFFFFFFF"/>
@@ -2746,7 +3565,346 @@
       <w:lvlJc w:val="left"/>
     </w:lvl>
   </w:abstractNum>
-  <w:abstractNum w:abstractNumId="1">
+  <w:abstractNum w:abstractNumId="1" w15:restartNumberingAfterBreak="0">
+    <w:nsid w:val="17A705ED"/>
+    <w:multiLevelType w:val="hybridMultilevel"/>
+    <w:tmpl w:val="D00C09DE"/>
+    <w:lvl w:ilvl="0" w:tplc="04090001">
+      <w:start w:val="1"/>
+      <w:numFmt w:val="bullet"/>
+      <w:lvlText w:val=""/>
+      <w:lvlJc w:val="left"/>
+      <w:pPr>
+        <w:ind w:left="720" w:hanging="360"/>
+      </w:pPr>
+      <w:rPr>
+        <w:rFonts w:ascii="Symbol" w:hAnsi="Symbol" w:hint="default"/>
+      </w:rPr>
+    </w:lvl>
+    <w:lvl w:ilvl="1" w:tplc="04090003" w:tentative="1">
+      <w:start w:val="1"/>
+      <w:numFmt w:val="bullet"/>
+      <w:lvlText w:val="o"/>
+      <w:lvlJc w:val="left"/>
+      <w:pPr>
+        <w:ind w:left="1440" w:hanging="360"/>
+      </w:pPr>
+      <w:rPr>
+        <w:rFonts w:ascii="Courier New" w:hAnsi="Courier New" w:cs="Courier New" w:hint="default"/>
+      </w:rPr>
+    </w:lvl>
+    <w:lvl w:ilvl="2" w:tplc="04090005" w:tentative="1">
+      <w:start w:val="1"/>
+      <w:numFmt w:val="bullet"/>
+      <w:lvlText w:val=""/>
+      <w:lvlJc w:val="left"/>
+      <w:pPr>
+        <w:ind w:left="2160" w:hanging="360"/>
+      </w:pPr>
+      <w:rPr>
+        <w:rFonts w:ascii="Wingdings" w:hAnsi="Wingdings" w:hint="default"/>
+      </w:rPr>
+    </w:lvl>
+    <w:lvl w:ilvl="3" w:tplc="04090001" w:tentative="1">
+      <w:start w:val="1"/>
+      <w:numFmt w:val="bullet"/>
+      <w:lvlText w:val=""/>
+      <w:lvlJc w:val="left"/>
+      <w:pPr>
+        <w:ind w:left="2880" w:hanging="360"/>
+      </w:pPr>
+      <w:rPr>
+        <w:rFonts w:ascii="Symbol" w:hAnsi="Symbol" w:hint="default"/>
+      </w:rPr>
+    </w:lvl>
+    <w:lvl w:ilvl="4" w:tplc="04090003" w:tentative="1">
+      <w:start w:val="1"/>
+      <w:numFmt w:val="bullet"/>
+      <w:lvlText w:val="o"/>
+      <w:lvlJc w:val="left"/>
+      <w:pPr>
+        <w:ind w:left="3600" w:hanging="360"/>
+      </w:pPr>
+      <w:rPr>
+        <w:rFonts w:ascii="Courier New" w:hAnsi="Courier New" w:cs="Courier New" w:hint="default"/>
+      </w:rPr>
+    </w:lvl>
+    <w:lvl w:ilvl="5" w:tplc="04090005" w:tentative="1">
+      <w:start w:val="1"/>
+      <w:numFmt w:val="bullet"/>
+      <w:lvlText w:val=""/>
+      <w:lvlJc w:val="left"/>
+      <w:pPr>
+        <w:ind w:left="4320" w:hanging="360"/>
+      </w:pPr>
+      <w:rPr>
+        <w:rFonts w:ascii="Wingdings" w:hAnsi="Wingdings" w:hint="default"/>
+      </w:rPr>
+    </w:lvl>
+    <w:lvl w:ilvl="6" w:tplc="04090001" w:tentative="1">
+      <w:start w:val="1"/>
+      <w:numFmt w:val="bullet"/>
+      <w:lvlText w:val=""/>
+      <w:lvlJc w:val="left"/>
+      <w:pPr>
+        <w:ind w:left="5040" w:hanging="360"/>
+      </w:pPr>
+      <w:rPr>
+        <w:rFonts w:ascii="Symbol" w:hAnsi="Symbol" w:hint="default"/>
+      </w:rPr>
+    </w:lvl>
+    <w:lvl w:ilvl="7" w:tplc="04090003" w:tentative="1">
+      <w:start w:val="1"/>
+      <w:numFmt w:val="bullet"/>
+      <w:lvlText w:val="o"/>
+      <w:lvlJc w:val="left"/>
+      <w:pPr>
+        <w:ind w:left="5760" w:hanging="360"/>
+      </w:pPr>
+      <w:rPr>
+        <w:rFonts w:ascii="Courier New" w:hAnsi="Courier New" w:cs="Courier New" w:hint="default"/>
+      </w:rPr>
+    </w:lvl>
+    <w:lvl w:ilvl="8" w:tplc="04090005" w:tentative="1">
+      <w:start w:val="1"/>
+      <w:numFmt w:val="bullet"/>
+      <w:lvlText w:val=""/>
+      <w:lvlJc w:val="left"/>
+      <w:pPr>
+        <w:ind w:left="6480" w:hanging="360"/>
+      </w:pPr>
+      <w:rPr>
+        <w:rFonts w:ascii="Wingdings" w:hAnsi="Wingdings" w:hint="default"/>
+      </w:rPr>
+    </w:lvl>
+  </w:abstractNum>
+  <w:abstractNum w:abstractNumId="2" w15:restartNumberingAfterBreak="0">
+    <w:nsid w:val="192966C9"/>
+    <w:multiLevelType w:val="hybridMultilevel"/>
+    <w:tmpl w:val="CF707090"/>
+    <w:lvl w:ilvl="0" w:tplc="04090005">
+      <w:start w:val="1"/>
+      <w:numFmt w:val="bullet"/>
+      <w:lvlText w:val=""/>
+      <w:lvlJc w:val="left"/>
+      <w:pPr>
+        <w:ind w:left="720" w:hanging="360"/>
+      </w:pPr>
+      <w:rPr>
+        <w:rFonts w:ascii="Wingdings" w:hAnsi="Wingdings" w:hint="default"/>
+      </w:rPr>
+    </w:lvl>
+    <w:lvl w:ilvl="1" w:tplc="04090003" w:tentative="1">
+      <w:start w:val="1"/>
+      <w:numFmt w:val="bullet"/>
+      <w:lvlText w:val="o"/>
+      <w:lvlJc w:val="left"/>
+      <w:pPr>
+        <w:ind w:left="1440" w:hanging="360"/>
+      </w:pPr>
+      <w:rPr>
+        <w:rFonts w:ascii="Courier New" w:hAnsi="Courier New" w:cs="Courier New" w:hint="default"/>
+      </w:rPr>
+    </w:lvl>
+    <w:lvl w:ilvl="2" w:tplc="04090005" w:tentative="1">
+      <w:start w:val="1"/>
+      <w:numFmt w:val="bullet"/>
+      <w:lvlText w:val=""/>
+      <w:lvlJc w:val="left"/>
+      <w:pPr>
+        <w:ind w:left="2160" w:hanging="360"/>
+      </w:pPr>
+      <w:rPr>
+        <w:rFonts w:ascii="Wingdings" w:hAnsi="Wingdings" w:hint="default"/>
+      </w:rPr>
+    </w:lvl>
+    <w:lvl w:ilvl="3" w:tplc="04090001" w:tentative="1">
+      <w:start w:val="1"/>
+      <w:numFmt w:val="bullet"/>
+      <w:lvlText w:val=""/>
+      <w:lvlJc w:val="left"/>
+      <w:pPr>
+        <w:ind w:left="2880" w:hanging="360"/>
+      </w:pPr>
+      <w:rPr>
+        <w:rFonts w:ascii="Symbol" w:hAnsi="Symbol" w:hint="default"/>
+      </w:rPr>
+    </w:lvl>
+    <w:lvl w:ilvl="4" w:tplc="04090003" w:tentative="1">
+      <w:start w:val="1"/>
+      <w:numFmt w:val="bullet"/>
+      <w:lvlText w:val="o"/>
+      <w:lvlJc w:val="left"/>
+      <w:pPr>
+        <w:ind w:left="3600" w:hanging="360"/>
+      </w:pPr>
+      <w:rPr>
+        <w:rFonts w:ascii="Courier New" w:hAnsi="Courier New" w:cs="Courier New" w:hint="default"/>
+      </w:rPr>
+    </w:lvl>
+    <w:lvl w:ilvl="5" w:tplc="04090005" w:tentative="1">
+      <w:start w:val="1"/>
+      <w:numFmt w:val="bullet"/>
+      <w:lvlText w:val=""/>
+      <w:lvlJc w:val="left"/>
+      <w:pPr>
+        <w:ind w:left="4320" w:hanging="360"/>
+      </w:pPr>
+      <w:rPr>
+        <w:rFonts w:ascii="Wingdings" w:hAnsi="Wingdings" w:hint="default"/>
+      </w:rPr>
+    </w:lvl>
+    <w:lvl w:ilvl="6" w:tplc="04090001" w:tentative="1">
+      <w:start w:val="1"/>
+      <w:numFmt w:val="bullet"/>
+      <w:lvlText w:val=""/>
+      <w:lvlJc w:val="left"/>
+      <w:pPr>
+        <w:ind w:left="5040" w:hanging="360"/>
+      </w:pPr>
+      <w:rPr>
+        <w:rFonts w:ascii="Symbol" w:hAnsi="Symbol" w:hint="default"/>
+      </w:rPr>
+    </w:lvl>
+    <w:lvl w:ilvl="7" w:tplc="04090003" w:tentative="1">
+      <w:start w:val="1"/>
+      <w:numFmt w:val="bullet"/>
+      <w:lvlText w:val="o"/>
+      <w:lvlJc w:val="left"/>
+      <w:pPr>
+        <w:ind w:left="5760" w:hanging="360"/>
+      </w:pPr>
+      <w:rPr>
+        <w:rFonts w:ascii="Courier New" w:hAnsi="Courier New" w:cs="Courier New" w:hint="default"/>
+      </w:rPr>
+    </w:lvl>
+    <w:lvl w:ilvl="8" w:tplc="04090005" w:tentative="1">
+      <w:start w:val="1"/>
+      <w:numFmt w:val="bullet"/>
+      <w:lvlText w:val=""/>
+      <w:lvlJc w:val="left"/>
+      <w:pPr>
+        <w:ind w:left="6480" w:hanging="360"/>
+      </w:pPr>
+      <w:rPr>
+        <w:rFonts w:ascii="Wingdings" w:hAnsi="Wingdings" w:hint="default"/>
+      </w:rPr>
+    </w:lvl>
+  </w:abstractNum>
+  <w:abstractNum w:abstractNumId="3" w15:restartNumberingAfterBreak="0">
+    <w:nsid w:val="2A414291"/>
+    <w:multiLevelType w:val="hybridMultilevel"/>
+    <w:tmpl w:val="F10281D4"/>
+    <w:lvl w:ilvl="0" w:tplc="04090001">
+      <w:start w:val="1"/>
+      <w:numFmt w:val="bullet"/>
+      <w:lvlText w:val=""/>
+      <w:lvlJc w:val="left"/>
+      <w:pPr>
+        <w:ind w:left="720" w:hanging="360"/>
+      </w:pPr>
+      <w:rPr>
+        <w:rFonts w:ascii="Symbol" w:hAnsi="Symbol" w:hint="default"/>
+      </w:rPr>
+    </w:lvl>
+    <w:lvl w:ilvl="1" w:tplc="04090003" w:tentative="1">
+      <w:start w:val="1"/>
+      <w:numFmt w:val="bullet"/>
+      <w:lvlText w:val="o"/>
+      <w:lvlJc w:val="left"/>
+      <w:pPr>
+        <w:ind w:left="1440" w:hanging="360"/>
+      </w:pPr>
+      <w:rPr>
+        <w:rFonts w:ascii="Courier New" w:hAnsi="Courier New" w:cs="Courier New" w:hint="default"/>
+      </w:rPr>
+    </w:lvl>
+    <w:lvl w:ilvl="2" w:tplc="04090005" w:tentative="1">
+      <w:start w:val="1"/>
+      <w:numFmt w:val="bullet"/>
+      <w:lvlText w:val=""/>
+      <w:lvlJc w:val="left"/>
+      <w:pPr>
+        <w:ind w:left="2160" w:hanging="360"/>
+      </w:pPr>
+      <w:rPr>
+        <w:rFonts w:ascii="Wingdings" w:hAnsi="Wingdings" w:hint="default"/>
+      </w:rPr>
+    </w:lvl>
+    <w:lvl w:ilvl="3" w:tplc="04090001" w:tentative="1">
+      <w:start w:val="1"/>
+      <w:numFmt w:val="bullet"/>
+      <w:lvlText w:val=""/>
+      <w:lvlJc w:val="left"/>
+      <w:pPr>
+        <w:ind w:left="2880" w:hanging="360"/>
+      </w:pPr>
+      <w:rPr>
+        <w:rFonts w:ascii="Symbol" w:hAnsi="Symbol" w:hint="default"/>
+      </w:rPr>
+    </w:lvl>
+    <w:lvl w:ilvl="4" w:tplc="04090003" w:tentative="1">
+      <w:start w:val="1"/>
+      <w:numFmt w:val="bullet"/>
+      <w:lvlText w:val="o"/>
+      <w:lvlJc w:val="left"/>
+      <w:pPr>
+        <w:ind w:left="3600" w:hanging="360"/>
+      </w:pPr>
+      <w:rPr>
+        <w:rFonts w:ascii="Courier New" w:hAnsi="Courier New" w:cs="Courier New" w:hint="default"/>
+      </w:rPr>
+    </w:lvl>
+    <w:lvl w:ilvl="5" w:tplc="04090005" w:tentative="1">
+      <w:start w:val="1"/>
+      <w:numFmt w:val="bullet"/>
+      <w:lvlText w:val=""/>
+      <w:lvlJc w:val="left"/>
+      <w:pPr>
+        <w:ind w:left="4320" w:hanging="360"/>
+      </w:pPr>
+      <w:rPr>
+        <w:rFonts w:ascii="Wingdings" w:hAnsi="Wingdings" w:hint="default"/>
+      </w:rPr>
+    </w:lvl>
+    <w:lvl w:ilvl="6" w:tplc="04090001" w:tentative="1">
+      <w:start w:val="1"/>
+      <w:numFmt w:val="bullet"/>
+      <w:lvlText w:val=""/>
+      <w:lvlJc w:val="left"/>
+      <w:pPr>
+        <w:ind w:left="5040" w:hanging="360"/>
+      </w:pPr>
+      <w:rPr>
+        <w:rFonts w:ascii="Symbol" w:hAnsi="Symbol" w:hint="default"/>
+      </w:rPr>
+    </w:lvl>
+    <w:lvl w:ilvl="7" w:tplc="04090003" w:tentative="1">
+      <w:start w:val="1"/>
+      <w:numFmt w:val="bullet"/>
+      <w:lvlText w:val="o"/>
+      <w:lvlJc w:val="left"/>
+      <w:pPr>
+        <w:ind w:left="5760" w:hanging="360"/>
+      </w:pPr>
+      <w:rPr>
+        <w:rFonts w:ascii="Courier New" w:hAnsi="Courier New" w:cs="Courier New" w:hint="default"/>
+      </w:rPr>
+    </w:lvl>
+    <w:lvl w:ilvl="8" w:tplc="04090005" w:tentative="1">
+      <w:start w:val="1"/>
+      <w:numFmt w:val="bullet"/>
+      <w:lvlText w:val=""/>
+      <w:lvlJc w:val="left"/>
+      <w:pPr>
+        <w:ind w:left="6480" w:hanging="360"/>
+      </w:pPr>
+      <w:rPr>
+        <w:rFonts w:ascii="Wingdings" w:hAnsi="Wingdings" w:hint="default"/>
+      </w:rPr>
+    </w:lvl>
+  </w:abstractNum>
+  <w:abstractNum w:abstractNumId="4" w15:restartNumberingAfterBreak="0">
     <w:nsid w:val="360A4E4B"/>
     <w:multiLevelType w:val="multilevel"/>
     <w:tmpl w:val="9D8A65BC"/>
@@ -2856,6 +4014,232 @@
       </w:pPr>
       <w:rPr>
         <w:rFonts w:hint="default"/>
+      </w:rPr>
+    </w:lvl>
+  </w:abstractNum>
+  <w:abstractNum w:abstractNumId="5" w15:restartNumberingAfterBreak="0">
+    <w:nsid w:val="6D9831B0"/>
+    <w:multiLevelType w:val="multilevel"/>
+    <w:tmpl w:val="EB5A5BF8"/>
+    <w:lvl w:ilvl="0">
+      <w:start w:val="1"/>
+      <w:numFmt w:val="bullet"/>
+      <w:lvlText w:val="-"/>
+      <w:lvlJc w:val="left"/>
+      <w:pPr>
+        <w:ind w:left="720" w:hanging="360"/>
+      </w:pPr>
+      <w:rPr>
+        <w:rFonts w:ascii="Times New Roman" w:eastAsia="Times New Roman" w:hAnsi="Times New Roman" w:cs="Times New Roman"/>
+      </w:rPr>
+    </w:lvl>
+    <w:lvl w:ilvl="1">
+      <w:start w:val="1"/>
+      <w:numFmt w:val="bullet"/>
+      <w:lvlText w:val="o"/>
+      <w:lvlJc w:val="left"/>
+      <w:pPr>
+        <w:ind w:left="1440" w:hanging="360"/>
+      </w:pPr>
+      <w:rPr>
+        <w:rFonts w:ascii="Courier New" w:eastAsia="Courier New" w:hAnsi="Courier New" w:cs="Courier New"/>
+      </w:rPr>
+    </w:lvl>
+    <w:lvl w:ilvl="2">
+      <w:start w:val="1"/>
+      <w:numFmt w:val="bullet"/>
+      <w:lvlText w:val="▪"/>
+      <w:lvlJc w:val="left"/>
+      <w:pPr>
+        <w:ind w:left="2160" w:hanging="360"/>
+      </w:pPr>
+      <w:rPr>
+        <w:rFonts w:ascii="Noto Sans Symbols" w:eastAsia="Noto Sans Symbols" w:hAnsi="Noto Sans Symbols" w:cs="Noto Sans Symbols"/>
+      </w:rPr>
+    </w:lvl>
+    <w:lvl w:ilvl="3">
+      <w:start w:val="1"/>
+      <w:numFmt w:val="bullet"/>
+      <w:lvlText w:val="●"/>
+      <w:lvlJc w:val="left"/>
+      <w:pPr>
+        <w:ind w:left="2880" w:hanging="360"/>
+      </w:pPr>
+      <w:rPr>
+        <w:rFonts w:ascii="Noto Sans Symbols" w:eastAsia="Noto Sans Symbols" w:hAnsi="Noto Sans Symbols" w:cs="Noto Sans Symbols"/>
+      </w:rPr>
+    </w:lvl>
+    <w:lvl w:ilvl="4">
+      <w:start w:val="1"/>
+      <w:numFmt w:val="bullet"/>
+      <w:lvlText w:val="o"/>
+      <w:lvlJc w:val="left"/>
+      <w:pPr>
+        <w:ind w:left="3600" w:hanging="360"/>
+      </w:pPr>
+      <w:rPr>
+        <w:rFonts w:ascii="Courier New" w:eastAsia="Courier New" w:hAnsi="Courier New" w:cs="Courier New"/>
+      </w:rPr>
+    </w:lvl>
+    <w:lvl w:ilvl="5">
+      <w:start w:val="1"/>
+      <w:numFmt w:val="bullet"/>
+      <w:lvlText w:val="▪"/>
+      <w:lvlJc w:val="left"/>
+      <w:pPr>
+        <w:ind w:left="4320" w:hanging="360"/>
+      </w:pPr>
+      <w:rPr>
+        <w:rFonts w:ascii="Noto Sans Symbols" w:eastAsia="Noto Sans Symbols" w:hAnsi="Noto Sans Symbols" w:cs="Noto Sans Symbols"/>
+      </w:rPr>
+    </w:lvl>
+    <w:lvl w:ilvl="6">
+      <w:start w:val="1"/>
+      <w:numFmt w:val="bullet"/>
+      <w:lvlText w:val="●"/>
+      <w:lvlJc w:val="left"/>
+      <w:pPr>
+        <w:ind w:left="5040" w:hanging="360"/>
+      </w:pPr>
+      <w:rPr>
+        <w:rFonts w:ascii="Noto Sans Symbols" w:eastAsia="Noto Sans Symbols" w:hAnsi="Noto Sans Symbols" w:cs="Noto Sans Symbols"/>
+      </w:rPr>
+    </w:lvl>
+    <w:lvl w:ilvl="7">
+      <w:start w:val="1"/>
+      <w:numFmt w:val="bullet"/>
+      <w:lvlText w:val="o"/>
+      <w:lvlJc w:val="left"/>
+      <w:pPr>
+        <w:ind w:left="5760" w:hanging="360"/>
+      </w:pPr>
+      <w:rPr>
+        <w:rFonts w:ascii="Courier New" w:eastAsia="Courier New" w:hAnsi="Courier New" w:cs="Courier New"/>
+      </w:rPr>
+    </w:lvl>
+    <w:lvl w:ilvl="8">
+      <w:start w:val="1"/>
+      <w:numFmt w:val="bullet"/>
+      <w:lvlText w:val="▪"/>
+      <w:lvlJc w:val="left"/>
+      <w:pPr>
+        <w:ind w:left="6480" w:hanging="360"/>
+      </w:pPr>
+      <w:rPr>
+        <w:rFonts w:ascii="Noto Sans Symbols" w:eastAsia="Noto Sans Symbols" w:hAnsi="Noto Sans Symbols" w:cs="Noto Sans Symbols"/>
+      </w:rPr>
+    </w:lvl>
+  </w:abstractNum>
+  <w:abstractNum w:abstractNumId="6" w15:restartNumberingAfterBreak="0">
+    <w:nsid w:val="7B41345C"/>
+    <w:multiLevelType w:val="hybridMultilevel"/>
+    <w:tmpl w:val="B806429A"/>
+    <w:lvl w:ilvl="0" w:tplc="04090001">
+      <w:start w:val="1"/>
+      <w:numFmt w:val="bullet"/>
+      <w:lvlText w:val=""/>
+      <w:lvlJc w:val="left"/>
+      <w:pPr>
+        <w:ind w:left="720" w:hanging="360"/>
+      </w:pPr>
+      <w:rPr>
+        <w:rFonts w:ascii="Symbol" w:hAnsi="Symbol" w:hint="default"/>
+      </w:rPr>
+    </w:lvl>
+    <w:lvl w:ilvl="1" w:tplc="04090003" w:tentative="1">
+      <w:start w:val="1"/>
+      <w:numFmt w:val="bullet"/>
+      <w:lvlText w:val="o"/>
+      <w:lvlJc w:val="left"/>
+      <w:pPr>
+        <w:ind w:left="1440" w:hanging="360"/>
+      </w:pPr>
+      <w:rPr>
+        <w:rFonts w:ascii="Courier New" w:hAnsi="Courier New" w:cs="Courier New" w:hint="default"/>
+      </w:rPr>
+    </w:lvl>
+    <w:lvl w:ilvl="2" w:tplc="04090005" w:tentative="1">
+      <w:start w:val="1"/>
+      <w:numFmt w:val="bullet"/>
+      <w:lvlText w:val=""/>
+      <w:lvlJc w:val="left"/>
+      <w:pPr>
+        <w:ind w:left="2160" w:hanging="360"/>
+      </w:pPr>
+      <w:rPr>
+        <w:rFonts w:ascii="Wingdings" w:hAnsi="Wingdings" w:hint="default"/>
+      </w:rPr>
+    </w:lvl>
+    <w:lvl w:ilvl="3" w:tplc="04090001" w:tentative="1">
+      <w:start w:val="1"/>
+      <w:numFmt w:val="bullet"/>
+      <w:lvlText w:val=""/>
+      <w:lvlJc w:val="left"/>
+      <w:pPr>
+        <w:ind w:left="2880" w:hanging="360"/>
+      </w:pPr>
+      <w:rPr>
+        <w:rFonts w:ascii="Symbol" w:hAnsi="Symbol" w:hint="default"/>
+      </w:rPr>
+    </w:lvl>
+    <w:lvl w:ilvl="4" w:tplc="04090003" w:tentative="1">
+      <w:start w:val="1"/>
+      <w:numFmt w:val="bullet"/>
+      <w:lvlText w:val="o"/>
+      <w:lvlJc w:val="left"/>
+      <w:pPr>
+        <w:ind w:left="3600" w:hanging="360"/>
+      </w:pPr>
+      <w:rPr>
+        <w:rFonts w:ascii="Courier New" w:hAnsi="Courier New" w:cs="Courier New" w:hint="default"/>
+      </w:rPr>
+    </w:lvl>
+    <w:lvl w:ilvl="5" w:tplc="04090005" w:tentative="1">
+      <w:start w:val="1"/>
+      <w:numFmt w:val="bullet"/>
+      <w:lvlText w:val=""/>
+      <w:lvlJc w:val="left"/>
+      <w:pPr>
+        <w:ind w:left="4320" w:hanging="360"/>
+      </w:pPr>
+      <w:rPr>
+        <w:rFonts w:ascii="Wingdings" w:hAnsi="Wingdings" w:hint="default"/>
+      </w:rPr>
+    </w:lvl>
+    <w:lvl w:ilvl="6" w:tplc="04090001" w:tentative="1">
+      <w:start w:val="1"/>
+      <w:numFmt w:val="bullet"/>
+      <w:lvlText w:val=""/>
+      <w:lvlJc w:val="left"/>
+      <w:pPr>
+        <w:ind w:left="5040" w:hanging="360"/>
+      </w:pPr>
+      <w:rPr>
+        <w:rFonts w:ascii="Symbol" w:hAnsi="Symbol" w:hint="default"/>
+      </w:rPr>
+    </w:lvl>
+    <w:lvl w:ilvl="7" w:tplc="04090003" w:tentative="1">
+      <w:start w:val="1"/>
+      <w:numFmt w:val="bullet"/>
+      <w:lvlText w:val="o"/>
+      <w:lvlJc w:val="left"/>
+      <w:pPr>
+        <w:ind w:left="5760" w:hanging="360"/>
+      </w:pPr>
+      <w:rPr>
+        <w:rFonts w:ascii="Courier New" w:hAnsi="Courier New" w:cs="Courier New" w:hint="default"/>
+      </w:rPr>
+    </w:lvl>
+    <w:lvl w:ilvl="8" w:tplc="04090005" w:tentative="1">
+      <w:start w:val="1"/>
+      <w:numFmt w:val="bullet"/>
+      <w:lvlText w:val=""/>
+      <w:lvlJc w:val="left"/>
+      <w:pPr>
+        <w:ind w:left="6480" w:hanging="360"/>
+      </w:pPr>
+      <w:rPr>
+        <w:rFonts w:ascii="Wingdings" w:hAnsi="Wingdings" w:hint="default"/>
       </w:rPr>
     </w:lvl>
   </w:abstractNum>
@@ -2863,13 +4247,28 @@
     <w:abstractNumId w:val="0"/>
   </w:num>
   <w:num w:numId="2">
+    <w:abstractNumId w:val="4"/>
+  </w:num>
+  <w:num w:numId="3">
+    <w:abstractNumId w:val="6"/>
+  </w:num>
+  <w:num w:numId="4">
+    <w:abstractNumId w:val="5"/>
+  </w:num>
+  <w:num w:numId="5">
+    <w:abstractNumId w:val="2"/>
+  </w:num>
+  <w:num w:numId="6">
     <w:abstractNumId w:val="1"/>
+  </w:num>
+  <w:num w:numId="7">
+    <w:abstractNumId w:val="3"/>
   </w:num>
 </w:numbering>
 </file>
 
 <file path=word/styles.xml><?xml version="1.0" encoding="utf-8"?>
-<w:styles xmlns:r="http://schemas.openxmlformats.org/officeDocument/2006/relationships" xmlns:w="http://schemas.openxmlformats.org/wordprocessingml/2006/main">
+<w:styles xmlns:mc="http://schemas.openxmlformats.org/markup-compatibility/2006" xmlns:r="http://schemas.openxmlformats.org/officeDocument/2006/relationships" xmlns:w="http://schemas.openxmlformats.org/wordprocessingml/2006/main" xmlns:w14="http://schemas.microsoft.com/office/word/2010/wordml" xmlns:w15="http://schemas.microsoft.com/office/word/2012/wordml" xmlns:w16se="http://schemas.microsoft.com/office/word/2015/wordml/symex" mc:Ignorable="w14 w15 w16se">
   <w:docDefaults>
     <w:rPrDefault>
       <w:rPr>
@@ -2885,147 +4284,378 @@
       </w:pPr>
     </w:pPrDefault>
   </w:docDefaults>
-  <w:latentStyles w:defLockedState="0" w:defUIPriority="99" w:defSemiHidden="1" w:defUnhideWhenUsed="1" w:defQFormat="0" w:count="267">
-    <w:lsdException w:name="Normal" w:semiHidden="0" w:uiPriority="0" w:unhideWhenUsed="0" w:qFormat="1"/>
-    <w:lsdException w:name="heading 1" w:semiHidden="0" w:uiPriority="0" w:unhideWhenUsed="0" w:qFormat="1"/>
-    <w:lsdException w:name="heading 2" w:uiPriority="0" w:qFormat="1"/>
-    <w:lsdException w:name="heading 3" w:uiPriority="0" w:qFormat="1"/>
-    <w:lsdException w:name="heading 4" w:uiPriority="0" w:qFormat="1"/>
-    <w:lsdException w:name="heading 5" w:uiPriority="0" w:qFormat="1"/>
-    <w:lsdException w:name="heading 6" w:uiPriority="0" w:qFormat="1"/>
-    <w:lsdException w:name="heading 7" w:uiPriority="0" w:qFormat="1"/>
-    <w:lsdException w:name="heading 8" w:uiPriority="0" w:qFormat="1"/>
-    <w:lsdException w:name="heading 9" w:uiPriority="0" w:qFormat="1"/>
-    <w:lsdException w:name="toc 1" w:uiPriority="39"/>
-    <w:lsdException w:name="toc 2" w:uiPriority="39"/>
-    <w:lsdException w:name="toc 3" w:uiPriority="39"/>
-    <w:lsdException w:name="toc 4" w:uiPriority="39"/>
-    <w:lsdException w:name="toc 5" w:uiPriority="39"/>
-    <w:lsdException w:name="toc 6" w:uiPriority="39"/>
-    <w:lsdException w:name="toc 7" w:uiPriority="39"/>
-    <w:lsdException w:name="toc 8" w:uiPriority="39"/>
-    <w:lsdException w:name="toc 9" w:uiPriority="39"/>
-    <w:lsdException w:name="header" w:uiPriority="0"/>
-    <w:lsdException w:name="footer" w:uiPriority="0"/>
-    <w:lsdException w:name="caption" w:uiPriority="35" w:qFormat="1"/>
-    <w:lsdException w:name="page number" w:uiPriority="0"/>
-    <w:lsdException w:name="Title" w:semiHidden="0" w:uiPriority="0" w:unhideWhenUsed="0" w:qFormat="1"/>
-    <w:lsdException w:name="Default Paragraph Font" w:uiPriority="1"/>
-    <w:lsdException w:name="Subtitle" w:semiHidden="0" w:uiPriority="11" w:unhideWhenUsed="0" w:qFormat="1"/>
-    <w:lsdException w:name="Strong" w:semiHidden="0" w:uiPriority="0" w:unhideWhenUsed="0" w:qFormat="1"/>
-    <w:lsdException w:name="Emphasis" w:semiHidden="0" w:uiPriority="20" w:unhideWhenUsed="0" w:qFormat="1"/>
-    <w:lsdException w:name="Table Grid" w:semiHidden="0" w:uiPriority="59" w:unhideWhenUsed="0"/>
-    <w:lsdException w:name="Placeholder Text" w:unhideWhenUsed="0"/>
-    <w:lsdException w:name="No Spacing" w:semiHidden="0" w:uiPriority="1" w:unhideWhenUsed="0" w:qFormat="1"/>
-    <w:lsdException w:name="Light Shading" w:semiHidden="0" w:uiPriority="60" w:unhideWhenUsed="0"/>
-    <w:lsdException w:name="Light List" w:semiHidden="0" w:uiPriority="61" w:unhideWhenUsed="0"/>
-    <w:lsdException w:name="Light Grid" w:semiHidden="0" w:uiPriority="62" w:unhideWhenUsed="0"/>
-    <w:lsdException w:name="Medium Shading 1" w:semiHidden="0" w:uiPriority="63" w:unhideWhenUsed="0"/>
-    <w:lsdException w:name="Medium Shading 2" w:semiHidden="0" w:uiPriority="64" w:unhideWhenUsed="0"/>
-    <w:lsdException w:name="Medium List 1" w:semiHidden="0" w:uiPriority="65" w:unhideWhenUsed="0"/>
-    <w:lsdException w:name="Medium List 2" w:semiHidden="0" w:uiPriority="66" w:unhideWhenUsed="0"/>
-    <w:lsdException w:name="Medium Grid 1" w:semiHidden="0" w:uiPriority="67" w:unhideWhenUsed="0"/>
-    <w:lsdException w:name="Medium Grid 2" w:semiHidden="0" w:uiPriority="68" w:unhideWhenUsed="0"/>
-    <w:lsdException w:name="Medium Grid 3" w:semiHidden="0" w:uiPriority="69" w:unhideWhenUsed="0"/>
-    <w:lsdException w:name="Dark List" w:semiHidden="0" w:uiPriority="70" w:unhideWhenUsed="0"/>
-    <w:lsdException w:name="Colorful Shading" w:semiHidden="0" w:uiPriority="71" w:unhideWhenUsed="0"/>
-    <w:lsdException w:name="Colorful List" w:semiHidden="0" w:uiPriority="72" w:unhideWhenUsed="0"/>
-    <w:lsdException w:name="Colorful Grid" w:semiHidden="0" w:uiPriority="73" w:unhideWhenUsed="0"/>
-    <w:lsdException w:name="Light Shading Accent 1" w:semiHidden="0" w:uiPriority="60" w:unhideWhenUsed="0"/>
-    <w:lsdException w:name="Light List Accent 1" w:semiHidden="0" w:uiPriority="61" w:unhideWhenUsed="0"/>
-    <w:lsdException w:name="Light Grid Accent 1" w:semiHidden="0" w:uiPriority="62" w:unhideWhenUsed="0"/>
-    <w:lsdException w:name="Medium Shading 1 Accent 1" w:semiHidden="0" w:uiPriority="63" w:unhideWhenUsed="0"/>
-    <w:lsdException w:name="Medium Shading 2 Accent 1" w:semiHidden="0" w:uiPriority="64" w:unhideWhenUsed="0"/>
-    <w:lsdException w:name="Medium List 1 Accent 1" w:semiHidden="0" w:uiPriority="65" w:unhideWhenUsed="0"/>
-    <w:lsdException w:name="Revision" w:unhideWhenUsed="0"/>
-    <w:lsdException w:name="List Paragraph" w:semiHidden="0" w:uiPriority="34" w:unhideWhenUsed="0" w:qFormat="1"/>
-    <w:lsdException w:name="Quote" w:semiHidden="0" w:uiPriority="29" w:unhideWhenUsed="0" w:qFormat="1"/>
-    <w:lsdException w:name="Intense Quote" w:semiHidden="0" w:uiPriority="30" w:unhideWhenUsed="0" w:qFormat="1"/>
-    <w:lsdException w:name="Medium List 2 Accent 1" w:semiHidden="0" w:uiPriority="66" w:unhideWhenUsed="0"/>
-    <w:lsdException w:name="Medium Grid 1 Accent 1" w:semiHidden="0" w:uiPriority="67" w:unhideWhenUsed="0"/>
-    <w:lsdException w:name="Medium Grid 2 Accent 1" w:semiHidden="0" w:uiPriority="68" w:unhideWhenUsed="0"/>
-    <w:lsdException w:name="Medium Grid 3 Accent 1" w:semiHidden="0" w:uiPriority="69" w:unhideWhenUsed="0"/>
-    <w:lsdException w:name="Dark List Accent 1" w:semiHidden="0" w:uiPriority="70" w:unhideWhenUsed="0"/>
-    <w:lsdException w:name="Colorful Shading Accent 1" w:semiHidden="0" w:uiPriority="71" w:unhideWhenUsed="0"/>
-    <w:lsdException w:name="Colorful List Accent 1" w:semiHidden="0" w:uiPriority="72" w:unhideWhenUsed="0"/>
-    <w:lsdException w:name="Colorful Grid Accent 1" w:semiHidden="0" w:uiPriority="73" w:unhideWhenUsed="0"/>
-    <w:lsdException w:name="Light Shading Accent 2" w:semiHidden="0" w:uiPriority="60" w:unhideWhenUsed="0"/>
-    <w:lsdException w:name="Light List Accent 2" w:semiHidden="0" w:uiPriority="61" w:unhideWhenUsed="0"/>
-    <w:lsdException w:name="Light Grid Accent 2" w:semiHidden="0" w:uiPriority="62" w:unhideWhenUsed="0"/>
-    <w:lsdException w:name="Medium Shading 1 Accent 2" w:semiHidden="0" w:uiPriority="63" w:unhideWhenUsed="0"/>
-    <w:lsdException w:name="Medium Shading 2 Accent 2" w:semiHidden="0" w:uiPriority="64" w:unhideWhenUsed="0"/>
-    <w:lsdException w:name="Medium List 1 Accent 2" w:semiHidden="0" w:uiPriority="65" w:unhideWhenUsed="0"/>
-    <w:lsdException w:name="Medium List 2 Accent 2" w:semiHidden="0" w:uiPriority="66" w:unhideWhenUsed="0"/>
-    <w:lsdException w:name="Medium Grid 1 Accent 2" w:semiHidden="0" w:uiPriority="67" w:unhideWhenUsed="0"/>
-    <w:lsdException w:name="Medium Grid 2 Accent 2" w:semiHidden="0" w:uiPriority="68" w:unhideWhenUsed="0"/>
-    <w:lsdException w:name="Medium Grid 3 Accent 2" w:semiHidden="0" w:uiPriority="69" w:unhideWhenUsed="0"/>
-    <w:lsdException w:name="Dark List Accent 2" w:semiHidden="0" w:uiPriority="70" w:unhideWhenUsed="0"/>
-    <w:lsdException w:name="Colorful Shading Accent 2" w:semiHidden="0" w:uiPriority="71" w:unhideWhenUsed="0"/>
-    <w:lsdException w:name="Colorful List Accent 2" w:semiHidden="0" w:uiPriority="72" w:unhideWhenUsed="0"/>
-    <w:lsdException w:name="Colorful Grid Accent 2" w:semiHidden="0" w:uiPriority="73" w:unhideWhenUsed="0"/>
-    <w:lsdException w:name="Light Shading Accent 3" w:semiHidden="0" w:uiPriority="60" w:unhideWhenUsed="0"/>
-    <w:lsdException w:name="Light List Accent 3" w:semiHidden="0" w:uiPriority="61" w:unhideWhenUsed="0"/>
-    <w:lsdException w:name="Light Grid Accent 3" w:semiHidden="0" w:uiPriority="62" w:unhideWhenUsed="0"/>
-    <w:lsdException w:name="Medium Shading 1 Accent 3" w:semiHidden="0" w:uiPriority="63" w:unhideWhenUsed="0"/>
-    <w:lsdException w:name="Medium Shading 2 Accent 3" w:semiHidden="0" w:uiPriority="64" w:unhideWhenUsed="0"/>
-    <w:lsdException w:name="Medium List 1 Accent 3" w:semiHidden="0" w:uiPriority="65" w:unhideWhenUsed="0"/>
-    <w:lsdException w:name="Medium List 2 Accent 3" w:semiHidden="0" w:uiPriority="66" w:unhideWhenUsed="0"/>
-    <w:lsdException w:name="Medium Grid 1 Accent 3" w:semiHidden="0" w:uiPriority="67" w:unhideWhenUsed="0"/>
-    <w:lsdException w:name="Medium Grid 2 Accent 3" w:semiHidden="0" w:uiPriority="68" w:unhideWhenUsed="0"/>
-    <w:lsdException w:name="Medium Grid 3 Accent 3" w:semiHidden="0" w:uiPriority="69" w:unhideWhenUsed="0"/>
-    <w:lsdException w:name="Dark List Accent 3" w:semiHidden="0" w:uiPriority="70" w:unhideWhenUsed="0"/>
-    <w:lsdException w:name="Colorful Shading Accent 3" w:semiHidden="0" w:uiPriority="71" w:unhideWhenUsed="0"/>
-    <w:lsdException w:name="Colorful List Accent 3" w:semiHidden="0" w:uiPriority="72" w:unhideWhenUsed="0"/>
-    <w:lsdException w:name="Colorful Grid Accent 3" w:semiHidden="0" w:uiPriority="73" w:unhideWhenUsed="0"/>
-    <w:lsdException w:name="Light Shading Accent 4" w:semiHidden="0" w:uiPriority="60" w:unhideWhenUsed="0"/>
-    <w:lsdException w:name="Light List Accent 4" w:semiHidden="0" w:uiPriority="61" w:unhideWhenUsed="0"/>
-    <w:lsdException w:name="Light Grid Accent 4" w:semiHidden="0" w:uiPriority="62" w:unhideWhenUsed="0"/>
-    <w:lsdException w:name="Medium Shading 1 Accent 4" w:semiHidden="0" w:uiPriority="63" w:unhideWhenUsed="0"/>
-    <w:lsdException w:name="Medium Shading 2 Accent 4" w:semiHidden="0" w:uiPriority="64" w:unhideWhenUsed="0"/>
-    <w:lsdException w:name="Medium List 1 Accent 4" w:semiHidden="0" w:uiPriority="65" w:unhideWhenUsed="0"/>
-    <w:lsdException w:name="Medium List 2 Accent 4" w:semiHidden="0" w:uiPriority="66" w:unhideWhenUsed="0"/>
-    <w:lsdException w:name="Medium Grid 1 Accent 4" w:semiHidden="0" w:uiPriority="67" w:unhideWhenUsed="0"/>
-    <w:lsdException w:name="Medium Grid 2 Accent 4" w:semiHidden="0" w:uiPriority="68" w:unhideWhenUsed="0"/>
-    <w:lsdException w:name="Medium Grid 3 Accent 4" w:semiHidden="0" w:uiPriority="69" w:unhideWhenUsed="0"/>
-    <w:lsdException w:name="Dark List Accent 4" w:semiHidden="0" w:uiPriority="70" w:unhideWhenUsed="0"/>
-    <w:lsdException w:name="Colorful Shading Accent 4" w:semiHidden="0" w:uiPriority="71" w:unhideWhenUsed="0"/>
-    <w:lsdException w:name="Colorful List Accent 4" w:semiHidden="0" w:uiPriority="72" w:unhideWhenUsed="0"/>
-    <w:lsdException w:name="Colorful Grid Accent 4" w:semiHidden="0" w:uiPriority="73" w:unhideWhenUsed="0"/>
-    <w:lsdException w:name="Light Shading Accent 5" w:semiHidden="0" w:uiPriority="60" w:unhideWhenUsed="0"/>
-    <w:lsdException w:name="Light List Accent 5" w:semiHidden="0" w:uiPriority="61" w:unhideWhenUsed="0"/>
-    <w:lsdException w:name="Light Grid Accent 5" w:semiHidden="0" w:uiPriority="62" w:unhideWhenUsed="0"/>
-    <w:lsdException w:name="Medium Shading 1 Accent 5" w:semiHidden="0" w:uiPriority="63" w:unhideWhenUsed="0"/>
-    <w:lsdException w:name="Medium Shading 2 Accent 5" w:semiHidden="0" w:uiPriority="64" w:unhideWhenUsed="0"/>
-    <w:lsdException w:name="Medium List 1 Accent 5" w:semiHidden="0" w:uiPriority="65" w:unhideWhenUsed="0"/>
-    <w:lsdException w:name="Medium List 2 Accent 5" w:semiHidden="0" w:uiPriority="66" w:unhideWhenUsed="0"/>
-    <w:lsdException w:name="Medium Grid 1 Accent 5" w:semiHidden="0" w:uiPriority="67" w:unhideWhenUsed="0"/>
-    <w:lsdException w:name="Medium Grid 2 Accent 5" w:semiHidden="0" w:uiPriority="68" w:unhideWhenUsed="0"/>
-    <w:lsdException w:name="Medium Grid 3 Accent 5" w:semiHidden="0" w:uiPriority="69" w:unhideWhenUsed="0"/>
-    <w:lsdException w:name="Dark List Accent 5" w:semiHidden="0" w:uiPriority="70" w:unhideWhenUsed="0"/>
-    <w:lsdException w:name="Colorful Shading Accent 5" w:semiHidden="0" w:uiPriority="71" w:unhideWhenUsed="0"/>
-    <w:lsdException w:name="Colorful List Accent 5" w:semiHidden="0" w:uiPriority="72" w:unhideWhenUsed="0"/>
-    <w:lsdException w:name="Colorful Grid Accent 5" w:semiHidden="0" w:uiPriority="73" w:unhideWhenUsed="0"/>
-    <w:lsdException w:name="Light Shading Accent 6" w:semiHidden="0" w:uiPriority="60" w:unhideWhenUsed="0"/>
-    <w:lsdException w:name="Light List Accent 6" w:semiHidden="0" w:uiPriority="61" w:unhideWhenUsed="0"/>
-    <w:lsdException w:name="Light Grid Accent 6" w:semiHidden="0" w:uiPriority="62" w:unhideWhenUsed="0"/>
-    <w:lsdException w:name="Medium Shading 1 Accent 6" w:semiHidden="0" w:uiPriority="63" w:unhideWhenUsed="0"/>
-    <w:lsdException w:name="Medium Shading 2 Accent 6" w:semiHidden="0" w:uiPriority="64" w:unhideWhenUsed="0"/>
-    <w:lsdException w:name="Medium List 1 Accent 6" w:semiHidden="0" w:uiPriority="65" w:unhideWhenUsed="0"/>
-    <w:lsdException w:name="Medium List 2 Accent 6" w:semiHidden="0" w:uiPriority="66" w:unhideWhenUsed="0"/>
-    <w:lsdException w:name="Medium Grid 1 Accent 6" w:semiHidden="0" w:uiPriority="67" w:unhideWhenUsed="0"/>
-    <w:lsdException w:name="Medium Grid 2 Accent 6" w:semiHidden="0" w:uiPriority="68" w:unhideWhenUsed="0"/>
-    <w:lsdException w:name="Medium Grid 3 Accent 6" w:semiHidden="0" w:uiPriority="69" w:unhideWhenUsed="0"/>
-    <w:lsdException w:name="Dark List Accent 6" w:semiHidden="0" w:uiPriority="70" w:unhideWhenUsed="0"/>
-    <w:lsdException w:name="Colorful Shading Accent 6" w:semiHidden="0" w:uiPriority="71" w:unhideWhenUsed="0"/>
-    <w:lsdException w:name="Colorful List Accent 6" w:semiHidden="0" w:uiPriority="72" w:unhideWhenUsed="0"/>
-    <w:lsdException w:name="Colorful Grid Accent 6" w:semiHidden="0" w:uiPriority="73" w:unhideWhenUsed="0"/>
-    <w:lsdException w:name="Subtle Emphasis" w:semiHidden="0" w:uiPriority="19" w:unhideWhenUsed="0" w:qFormat="1"/>
-    <w:lsdException w:name="Intense Emphasis" w:semiHidden="0" w:uiPriority="21" w:unhideWhenUsed="0" w:qFormat="1"/>
-    <w:lsdException w:name="Subtle Reference" w:semiHidden="0" w:uiPriority="31" w:unhideWhenUsed="0" w:qFormat="1"/>
-    <w:lsdException w:name="Intense Reference" w:semiHidden="0" w:uiPriority="32" w:unhideWhenUsed="0" w:qFormat="1"/>
-    <w:lsdException w:name="Book Title" w:semiHidden="0" w:uiPriority="33" w:unhideWhenUsed="0" w:qFormat="1"/>
-    <w:lsdException w:name="Bibliography" w:uiPriority="37"/>
-    <w:lsdException w:name="TOC Heading" w:uiPriority="39" w:qFormat="1"/>
+  <w:latentStyles w:defLockedState="0" w:defUIPriority="99" w:defSemiHidden="0" w:defUnhideWhenUsed="0" w:defQFormat="0" w:count="371">
+    <w:lsdException w:name="Normal" w:uiPriority="0" w:qFormat="1"/>
+    <w:lsdException w:name="heading 1" w:uiPriority="0" w:qFormat="1"/>
+    <w:lsdException w:name="heading 2" w:semiHidden="1" w:uiPriority="0" w:unhideWhenUsed="1" w:qFormat="1"/>
+    <w:lsdException w:name="heading 3" w:semiHidden="1" w:uiPriority="0" w:unhideWhenUsed="1" w:qFormat="1"/>
+    <w:lsdException w:name="heading 4" w:semiHidden="1" w:uiPriority="0" w:unhideWhenUsed="1" w:qFormat="1"/>
+    <w:lsdException w:name="heading 5" w:semiHidden="1" w:uiPriority="0" w:unhideWhenUsed="1" w:qFormat="1"/>
+    <w:lsdException w:name="heading 6" w:semiHidden="1" w:uiPriority="0" w:unhideWhenUsed="1" w:qFormat="1"/>
+    <w:lsdException w:name="heading 7" w:semiHidden="1" w:uiPriority="0" w:unhideWhenUsed="1" w:qFormat="1"/>
+    <w:lsdException w:name="heading 8" w:semiHidden="1" w:uiPriority="0" w:unhideWhenUsed="1" w:qFormat="1"/>
+    <w:lsdException w:name="heading 9" w:semiHidden="1" w:uiPriority="0" w:unhideWhenUsed="1" w:qFormat="1"/>
+    <w:lsdException w:name="index 1" w:semiHidden="1" w:unhideWhenUsed="1"/>
+    <w:lsdException w:name="index 2" w:semiHidden="1" w:unhideWhenUsed="1"/>
+    <w:lsdException w:name="index 3" w:semiHidden="1" w:unhideWhenUsed="1"/>
+    <w:lsdException w:name="index 4" w:semiHidden="1" w:unhideWhenUsed="1"/>
+    <w:lsdException w:name="index 5" w:semiHidden="1" w:unhideWhenUsed="1"/>
+    <w:lsdException w:name="index 6" w:semiHidden="1" w:unhideWhenUsed="1"/>
+    <w:lsdException w:name="index 7" w:semiHidden="1" w:unhideWhenUsed="1"/>
+    <w:lsdException w:name="index 8" w:semiHidden="1" w:unhideWhenUsed="1"/>
+    <w:lsdException w:name="index 9" w:semiHidden="1" w:unhideWhenUsed="1"/>
+    <w:lsdException w:name="toc 1" w:semiHidden="1" w:uiPriority="39" w:unhideWhenUsed="1"/>
+    <w:lsdException w:name="toc 2" w:semiHidden="1" w:uiPriority="39" w:unhideWhenUsed="1"/>
+    <w:lsdException w:name="toc 3" w:semiHidden="1" w:uiPriority="39" w:unhideWhenUsed="1"/>
+    <w:lsdException w:name="toc 4" w:semiHidden="1" w:uiPriority="39" w:unhideWhenUsed="1"/>
+    <w:lsdException w:name="toc 5" w:semiHidden="1" w:uiPriority="39" w:unhideWhenUsed="1"/>
+    <w:lsdException w:name="toc 6" w:semiHidden="1" w:uiPriority="39" w:unhideWhenUsed="1"/>
+    <w:lsdException w:name="toc 7" w:semiHidden="1" w:uiPriority="39" w:unhideWhenUsed="1"/>
+    <w:lsdException w:name="toc 8" w:semiHidden="1" w:uiPriority="39" w:unhideWhenUsed="1"/>
+    <w:lsdException w:name="toc 9" w:semiHidden="1" w:uiPriority="39" w:unhideWhenUsed="1"/>
+    <w:lsdException w:name="Normal Indent" w:semiHidden="1" w:unhideWhenUsed="1"/>
+    <w:lsdException w:name="footnote text" w:semiHidden="1" w:unhideWhenUsed="1"/>
+    <w:lsdException w:name="annotation text" w:semiHidden="1" w:unhideWhenUsed="1"/>
+    <w:lsdException w:name="header" w:semiHidden="1" w:uiPriority="0" w:unhideWhenUsed="1"/>
+    <w:lsdException w:name="footer" w:semiHidden="1" w:uiPriority="0" w:unhideWhenUsed="1"/>
+    <w:lsdException w:name="index heading" w:semiHidden="1" w:unhideWhenUsed="1"/>
+    <w:lsdException w:name="caption" w:semiHidden="1" w:uiPriority="35" w:unhideWhenUsed="1" w:qFormat="1"/>
+    <w:lsdException w:name="table of figures" w:semiHidden="1" w:unhideWhenUsed="1"/>
+    <w:lsdException w:name="envelope address" w:semiHidden="1" w:unhideWhenUsed="1"/>
+    <w:lsdException w:name="envelope return" w:semiHidden="1" w:unhideWhenUsed="1"/>
+    <w:lsdException w:name="footnote reference" w:semiHidden="1" w:unhideWhenUsed="1"/>
+    <w:lsdException w:name="annotation reference" w:semiHidden="1" w:unhideWhenUsed="1"/>
+    <w:lsdException w:name="line number" w:semiHidden="1" w:unhideWhenUsed="1"/>
+    <w:lsdException w:name="page number" w:semiHidden="1" w:uiPriority="0" w:unhideWhenUsed="1"/>
+    <w:lsdException w:name="endnote reference" w:semiHidden="1" w:unhideWhenUsed="1"/>
+    <w:lsdException w:name="endnote text" w:semiHidden="1" w:unhideWhenUsed="1"/>
+    <w:lsdException w:name="table of authorities" w:semiHidden="1" w:unhideWhenUsed="1"/>
+    <w:lsdException w:name="macro" w:semiHidden="1" w:unhideWhenUsed="1"/>
+    <w:lsdException w:name="toa heading" w:semiHidden="1" w:unhideWhenUsed="1"/>
+    <w:lsdException w:name="List" w:semiHidden="1" w:unhideWhenUsed="1"/>
+    <w:lsdException w:name="List Bullet" w:semiHidden="1" w:unhideWhenUsed="1"/>
+    <w:lsdException w:name="List Number" w:semiHidden="1" w:unhideWhenUsed="1"/>
+    <w:lsdException w:name="List 2" w:semiHidden="1" w:unhideWhenUsed="1"/>
+    <w:lsdException w:name="List 3" w:semiHidden="1" w:unhideWhenUsed="1"/>
+    <w:lsdException w:name="List 4" w:semiHidden="1" w:unhideWhenUsed="1"/>
+    <w:lsdException w:name="List 5" w:semiHidden="1" w:unhideWhenUsed="1"/>
+    <w:lsdException w:name="List Bullet 2" w:semiHidden="1" w:unhideWhenUsed="1"/>
+    <w:lsdException w:name="List Bullet 3" w:semiHidden="1" w:unhideWhenUsed="1"/>
+    <w:lsdException w:name="List Bullet 4" w:semiHidden="1" w:unhideWhenUsed="1"/>
+    <w:lsdException w:name="List Bullet 5" w:semiHidden="1" w:unhideWhenUsed="1"/>
+    <w:lsdException w:name="List Number 2" w:semiHidden="1" w:unhideWhenUsed="1"/>
+    <w:lsdException w:name="List Number 3" w:semiHidden="1" w:unhideWhenUsed="1"/>
+    <w:lsdException w:name="List Number 4" w:semiHidden="1" w:unhideWhenUsed="1"/>
+    <w:lsdException w:name="List Number 5" w:semiHidden="1" w:unhideWhenUsed="1"/>
+    <w:lsdException w:name="Title" w:uiPriority="0" w:qFormat="1"/>
+    <w:lsdException w:name="Closing" w:semiHidden="1" w:unhideWhenUsed="1"/>
+    <w:lsdException w:name="Signature" w:semiHidden="1" w:unhideWhenUsed="1"/>
+    <w:lsdException w:name="Default Paragraph Font" w:semiHidden="1" w:uiPriority="1" w:unhideWhenUsed="1"/>
+    <w:lsdException w:name="Body Text" w:semiHidden="1" w:unhideWhenUsed="1"/>
+    <w:lsdException w:name="Body Text Indent" w:semiHidden="1" w:unhideWhenUsed="1"/>
+    <w:lsdException w:name="List Continue" w:semiHidden="1" w:unhideWhenUsed="1"/>
+    <w:lsdException w:name="List Continue 2" w:semiHidden="1" w:unhideWhenUsed="1"/>
+    <w:lsdException w:name="List Continue 3" w:semiHidden="1" w:unhideWhenUsed="1"/>
+    <w:lsdException w:name="List Continue 4" w:semiHidden="1" w:unhideWhenUsed="1"/>
+    <w:lsdException w:name="List Continue 5" w:semiHidden="1" w:unhideWhenUsed="1"/>
+    <w:lsdException w:name="Message Header" w:semiHidden="1" w:unhideWhenUsed="1"/>
+    <w:lsdException w:name="Subtitle" w:uiPriority="11" w:qFormat="1"/>
+    <w:lsdException w:name="Salutation" w:semiHidden="1" w:unhideWhenUsed="1"/>
+    <w:lsdException w:name="Date" w:semiHidden="1" w:unhideWhenUsed="1"/>
+    <w:lsdException w:name="Body Text First Indent" w:semiHidden="1" w:unhideWhenUsed="1"/>
+    <w:lsdException w:name="Body Text First Indent 2" w:semiHidden="1" w:unhideWhenUsed="1"/>
+    <w:lsdException w:name="Note Heading" w:semiHidden="1" w:unhideWhenUsed="1"/>
+    <w:lsdException w:name="Body Text 2" w:semiHidden="1" w:unhideWhenUsed="1"/>
+    <w:lsdException w:name="Body Text 3" w:semiHidden="1" w:unhideWhenUsed="1"/>
+    <w:lsdException w:name="Body Text Indent 2" w:semiHidden="1" w:unhideWhenUsed="1"/>
+    <w:lsdException w:name="Body Text Indent 3" w:semiHidden="1" w:unhideWhenUsed="1"/>
+    <w:lsdException w:name="Block Text" w:semiHidden="1" w:unhideWhenUsed="1"/>
+    <w:lsdException w:name="Hyperlink" w:semiHidden="1" w:unhideWhenUsed="1"/>
+    <w:lsdException w:name="FollowedHyperlink" w:semiHidden="1" w:unhideWhenUsed="1"/>
+    <w:lsdException w:name="Strong" w:uiPriority="0" w:qFormat="1"/>
+    <w:lsdException w:name="Emphasis" w:uiPriority="20" w:qFormat="1"/>
+    <w:lsdException w:name="Document Map" w:semiHidden="1" w:unhideWhenUsed="1"/>
+    <w:lsdException w:name="Plain Text" w:semiHidden="1" w:unhideWhenUsed="1"/>
+    <w:lsdException w:name="E-mail Signature" w:semiHidden="1" w:unhideWhenUsed="1"/>
+    <w:lsdException w:name="HTML Top of Form" w:semiHidden="1" w:unhideWhenUsed="1"/>
+    <w:lsdException w:name="HTML Bottom of Form" w:semiHidden="1" w:unhideWhenUsed="1"/>
+    <w:lsdException w:name="Normal (Web)" w:semiHidden="1" w:unhideWhenUsed="1"/>
+    <w:lsdException w:name="HTML Acronym" w:semiHidden="1" w:unhideWhenUsed="1"/>
+    <w:lsdException w:name="HTML Address" w:semiHidden="1" w:unhideWhenUsed="1"/>
+    <w:lsdException w:name="HTML Cite" w:semiHidden="1" w:unhideWhenUsed="1"/>
+    <w:lsdException w:name="HTML Code" w:semiHidden="1" w:unhideWhenUsed="1"/>
+    <w:lsdException w:name="HTML Definition" w:semiHidden="1" w:unhideWhenUsed="1"/>
+    <w:lsdException w:name="HTML Keyboard" w:semiHidden="1" w:unhideWhenUsed="1"/>
+    <w:lsdException w:name="HTML Preformatted" w:semiHidden="1" w:unhideWhenUsed="1"/>
+    <w:lsdException w:name="HTML Sample" w:semiHidden="1" w:unhideWhenUsed="1"/>
+    <w:lsdException w:name="HTML Typewriter" w:semiHidden="1" w:unhideWhenUsed="1"/>
+    <w:lsdException w:name="HTML Variable" w:semiHidden="1" w:unhideWhenUsed="1"/>
+    <w:lsdException w:name="Normal Table" w:semiHidden="1" w:unhideWhenUsed="1"/>
+    <w:lsdException w:name="annotation subject" w:semiHidden="1" w:unhideWhenUsed="1"/>
+    <w:lsdException w:name="No List" w:semiHidden="1" w:unhideWhenUsed="1"/>
+    <w:lsdException w:name="Outline List 1" w:semiHidden="1" w:unhideWhenUsed="1"/>
+    <w:lsdException w:name="Outline List 2" w:semiHidden="1" w:unhideWhenUsed="1"/>
+    <w:lsdException w:name="Outline List 3" w:semiHidden="1" w:unhideWhenUsed="1"/>
+    <w:lsdException w:name="Table Simple 1" w:semiHidden="1" w:unhideWhenUsed="1"/>
+    <w:lsdException w:name="Table Simple 2" w:semiHidden="1" w:unhideWhenUsed="1"/>
+    <w:lsdException w:name="Table Simple 3" w:semiHidden="1" w:unhideWhenUsed="1"/>
+    <w:lsdException w:name="Table Classic 1" w:semiHidden="1" w:unhideWhenUsed="1"/>
+    <w:lsdException w:name="Table Classic 2" w:semiHidden="1" w:unhideWhenUsed="1"/>
+    <w:lsdException w:name="Table Classic 3" w:semiHidden="1" w:unhideWhenUsed="1"/>
+    <w:lsdException w:name="Table Classic 4" w:semiHidden="1" w:unhideWhenUsed="1"/>
+    <w:lsdException w:name="Table Colorful 1" w:semiHidden="1" w:unhideWhenUsed="1"/>
+    <w:lsdException w:name="Table Colorful 2" w:semiHidden="1" w:unhideWhenUsed="1"/>
+    <w:lsdException w:name="Table Colorful 3" w:semiHidden="1" w:unhideWhenUsed="1"/>
+    <w:lsdException w:name="Table Columns 1" w:semiHidden="1" w:unhideWhenUsed="1"/>
+    <w:lsdException w:name="Table Columns 2" w:semiHidden="1" w:unhideWhenUsed="1"/>
+    <w:lsdException w:name="Table Columns 3" w:semiHidden="1" w:unhideWhenUsed="1"/>
+    <w:lsdException w:name="Table Columns 4" w:semiHidden="1" w:unhideWhenUsed="1"/>
+    <w:lsdException w:name="Table Columns 5" w:semiHidden="1" w:unhideWhenUsed="1"/>
+    <w:lsdException w:name="Table Grid 1" w:semiHidden="1" w:unhideWhenUsed="1"/>
+    <w:lsdException w:name="Table Grid 2" w:semiHidden="1" w:unhideWhenUsed="1"/>
+    <w:lsdException w:name="Table Grid 3" w:semiHidden="1" w:unhideWhenUsed="1"/>
+    <w:lsdException w:name="Table Grid 4" w:semiHidden="1" w:unhideWhenUsed="1"/>
+    <w:lsdException w:name="Table Grid 5" w:semiHidden="1" w:unhideWhenUsed="1"/>
+    <w:lsdException w:name="Table Grid 6" w:semiHidden="1" w:unhideWhenUsed="1"/>
+    <w:lsdException w:name="Table Grid 7" w:semiHidden="1" w:unhideWhenUsed="1"/>
+    <w:lsdException w:name="Table Grid 8" w:semiHidden="1" w:unhideWhenUsed="1"/>
+    <w:lsdException w:name="Table List 1" w:semiHidden="1" w:unhideWhenUsed="1"/>
+    <w:lsdException w:name="Table List 2" w:semiHidden="1" w:unhideWhenUsed="1"/>
+    <w:lsdException w:name="Table List 3" w:semiHidden="1" w:unhideWhenUsed="1"/>
+    <w:lsdException w:name="Table List 4" w:semiHidden="1" w:unhideWhenUsed="1"/>
+    <w:lsdException w:name="Table List 5" w:semiHidden="1" w:unhideWhenUsed="1"/>
+    <w:lsdException w:name="Table List 6" w:semiHidden="1" w:unhideWhenUsed="1"/>
+    <w:lsdException w:name="Table List 7" w:semiHidden="1" w:unhideWhenUsed="1"/>
+    <w:lsdException w:name="Table List 8" w:semiHidden="1" w:unhideWhenUsed="1"/>
+    <w:lsdException w:name="Table 3D effects 1" w:semiHidden="1" w:unhideWhenUsed="1"/>
+    <w:lsdException w:name="Table 3D effects 2" w:semiHidden="1" w:unhideWhenUsed="1"/>
+    <w:lsdException w:name="Table 3D effects 3" w:semiHidden="1" w:unhideWhenUsed="1"/>
+    <w:lsdException w:name="Table Contemporary" w:semiHidden="1" w:unhideWhenUsed="1"/>
+    <w:lsdException w:name="Table Elegant" w:semiHidden="1" w:unhideWhenUsed="1"/>
+    <w:lsdException w:name="Table Professional" w:semiHidden="1" w:unhideWhenUsed="1"/>
+    <w:lsdException w:name="Table Subtle 1" w:semiHidden="1" w:unhideWhenUsed="1"/>
+    <w:lsdException w:name="Table Subtle 2" w:semiHidden="1" w:unhideWhenUsed="1"/>
+    <w:lsdException w:name="Table Web 1" w:semiHidden="1" w:unhideWhenUsed="1"/>
+    <w:lsdException w:name="Table Web 2" w:semiHidden="1" w:unhideWhenUsed="1"/>
+    <w:lsdException w:name="Table Web 3" w:semiHidden="1" w:unhideWhenUsed="1"/>
+    <w:lsdException w:name="Balloon Text" w:semiHidden="1" w:unhideWhenUsed="1"/>
+    <w:lsdException w:name="Table Grid" w:uiPriority="59"/>
+    <w:lsdException w:name="Table Theme" w:semiHidden="1" w:unhideWhenUsed="1"/>
+    <w:lsdException w:name="Placeholder Text" w:semiHidden="1"/>
+    <w:lsdException w:name="No Spacing" w:uiPriority="1" w:qFormat="1"/>
+    <w:lsdException w:name="Light Shading" w:uiPriority="60"/>
+    <w:lsdException w:name="Light List" w:uiPriority="61"/>
+    <w:lsdException w:name="Light Grid" w:uiPriority="62"/>
+    <w:lsdException w:name="Medium Shading 1" w:uiPriority="63"/>
+    <w:lsdException w:name="Medium Shading 2" w:uiPriority="64"/>
+    <w:lsdException w:name="Medium List 1" w:uiPriority="65"/>
+    <w:lsdException w:name="Medium List 2" w:uiPriority="66"/>
+    <w:lsdException w:name="Medium Grid 1" w:uiPriority="67"/>
+    <w:lsdException w:name="Medium Grid 2" w:uiPriority="68"/>
+    <w:lsdException w:name="Medium Grid 3" w:uiPriority="69"/>
+    <w:lsdException w:name="Dark List" w:uiPriority="70"/>
+    <w:lsdException w:name="Colorful Shading" w:uiPriority="71"/>
+    <w:lsdException w:name="Colorful List" w:uiPriority="72"/>
+    <w:lsdException w:name="Colorful Grid" w:uiPriority="73"/>
+    <w:lsdException w:name="Light Shading Accent 1" w:uiPriority="60"/>
+    <w:lsdException w:name="Light List Accent 1" w:uiPriority="61"/>
+    <w:lsdException w:name="Light Grid Accent 1" w:uiPriority="62"/>
+    <w:lsdException w:name="Medium Shading 1 Accent 1" w:uiPriority="63"/>
+    <w:lsdException w:name="Medium Shading 2 Accent 1" w:uiPriority="64"/>
+    <w:lsdException w:name="Medium List 1 Accent 1" w:uiPriority="65"/>
+    <w:lsdException w:name="Revision" w:semiHidden="1"/>
+    <w:lsdException w:name="List Paragraph" w:uiPriority="34" w:qFormat="1"/>
+    <w:lsdException w:name="Quote" w:uiPriority="29" w:qFormat="1"/>
+    <w:lsdException w:name="Intense Quote" w:uiPriority="30" w:qFormat="1"/>
+    <w:lsdException w:name="Medium List 2 Accent 1" w:uiPriority="66"/>
+    <w:lsdException w:name="Medium Grid 1 Accent 1" w:uiPriority="67"/>
+    <w:lsdException w:name="Medium Grid 2 Accent 1" w:uiPriority="68"/>
+    <w:lsdException w:name="Medium Grid 3 Accent 1" w:uiPriority="69"/>
+    <w:lsdException w:name="Dark List Accent 1" w:uiPriority="70"/>
+    <w:lsdException w:name="Colorful Shading Accent 1" w:uiPriority="71"/>
+    <w:lsdException w:name="Colorful List Accent 1" w:uiPriority="72"/>
+    <w:lsdException w:name="Colorful Grid Accent 1" w:uiPriority="73"/>
+    <w:lsdException w:name="Light Shading Accent 2" w:uiPriority="60"/>
+    <w:lsdException w:name="Light List Accent 2" w:uiPriority="61"/>
+    <w:lsdException w:name="Light Grid Accent 2" w:uiPriority="62"/>
+    <w:lsdException w:name="Medium Shading 1 Accent 2" w:uiPriority="63"/>
+    <w:lsdException w:name="Medium Shading 2 Accent 2" w:uiPriority="64"/>
+    <w:lsdException w:name="Medium List 1 Accent 2" w:uiPriority="65"/>
+    <w:lsdException w:name="Medium List 2 Accent 2" w:uiPriority="66"/>
+    <w:lsdException w:name="Medium Grid 1 Accent 2" w:uiPriority="67"/>
+    <w:lsdException w:name="Medium Grid 2 Accent 2" w:uiPriority="68"/>
+    <w:lsdException w:name="Medium Grid 3 Accent 2" w:uiPriority="69"/>
+    <w:lsdException w:name="Dark List Accent 2" w:uiPriority="70"/>
+    <w:lsdException w:name="Colorful Shading Accent 2" w:uiPriority="71"/>
+    <w:lsdException w:name="Colorful List Accent 2" w:uiPriority="72"/>
+    <w:lsdException w:name="Colorful Grid Accent 2" w:uiPriority="73"/>
+    <w:lsdException w:name="Light Shading Accent 3" w:uiPriority="60"/>
+    <w:lsdException w:name="Light List Accent 3" w:uiPriority="61"/>
+    <w:lsdException w:name="Light Grid Accent 3" w:uiPriority="62"/>
+    <w:lsdException w:name="Medium Shading 1 Accent 3" w:uiPriority="63"/>
+    <w:lsdException w:name="Medium Shading 2 Accent 3" w:uiPriority="64"/>
+    <w:lsdException w:name="Medium List 1 Accent 3" w:uiPriority="65"/>
+    <w:lsdException w:name="Medium List 2 Accent 3" w:uiPriority="66"/>
+    <w:lsdException w:name="Medium Grid 1 Accent 3" w:uiPriority="67"/>
+    <w:lsdException w:name="Medium Grid 2 Accent 3" w:uiPriority="68"/>
+    <w:lsdException w:name="Medium Grid 3 Accent 3" w:uiPriority="69"/>
+    <w:lsdException w:name="Dark List Accent 3" w:uiPriority="70"/>
+    <w:lsdException w:name="Colorful Shading Accent 3" w:uiPriority="71"/>
+    <w:lsdException w:name="Colorful List Accent 3" w:uiPriority="72"/>
+    <w:lsdException w:name="Colorful Grid Accent 3" w:uiPriority="73"/>
+    <w:lsdException w:name="Light Shading Accent 4" w:uiPriority="60"/>
+    <w:lsdException w:name="Light List Accent 4" w:uiPriority="61"/>
+    <w:lsdException w:name="Light Grid Accent 4" w:uiPriority="62"/>
+    <w:lsdException w:name="Medium Shading 1 Accent 4" w:uiPriority="63"/>
+    <w:lsdException w:name="Medium Shading 2 Accent 4" w:uiPriority="64"/>
+    <w:lsdException w:name="Medium List 1 Accent 4" w:uiPriority="65"/>
+    <w:lsdException w:name="Medium List 2 Accent 4" w:uiPriority="66"/>
+    <w:lsdException w:name="Medium Grid 1 Accent 4" w:uiPriority="67"/>
+    <w:lsdException w:name="Medium Grid 2 Accent 4" w:uiPriority="68"/>
+    <w:lsdException w:name="Medium Grid 3 Accent 4" w:uiPriority="69"/>
+    <w:lsdException w:name="Dark List Accent 4" w:uiPriority="70"/>
+    <w:lsdException w:name="Colorful Shading Accent 4" w:uiPriority="71"/>
+    <w:lsdException w:name="Colorful List Accent 4" w:uiPriority="72"/>
+    <w:lsdException w:name="Colorful Grid Accent 4" w:uiPriority="73"/>
+    <w:lsdException w:name="Light Shading Accent 5" w:uiPriority="60"/>
+    <w:lsdException w:name="Light List Accent 5" w:uiPriority="61"/>
+    <w:lsdException w:name="Light Grid Accent 5" w:uiPriority="62"/>
+    <w:lsdException w:name="Medium Shading 1 Accent 5" w:uiPriority="63"/>
+    <w:lsdException w:name="Medium Shading 2 Accent 5" w:uiPriority="64"/>
+    <w:lsdException w:name="Medium List 1 Accent 5" w:uiPriority="65"/>
+    <w:lsdException w:name="Medium List 2 Accent 5" w:uiPriority="66"/>
+    <w:lsdException w:name="Medium Grid 1 Accent 5" w:uiPriority="67"/>
+    <w:lsdException w:name="Medium Grid 2 Accent 5" w:uiPriority="68"/>
+    <w:lsdException w:name="Medium Grid 3 Accent 5" w:uiPriority="69"/>
+    <w:lsdException w:name="Dark List Accent 5" w:uiPriority="70"/>
+    <w:lsdException w:name="Colorful Shading Accent 5" w:uiPriority="71"/>
+    <w:lsdException w:name="Colorful List Accent 5" w:uiPriority="72"/>
+    <w:lsdException w:name="Colorful Grid Accent 5" w:uiPriority="73"/>
+    <w:lsdException w:name="Light Shading Accent 6" w:uiPriority="60"/>
+    <w:lsdException w:name="Light List Accent 6" w:uiPriority="61"/>
+    <w:lsdException w:name="Light Grid Accent 6" w:uiPriority="62"/>
+    <w:lsdException w:name="Medium Shading 1 Accent 6" w:uiPriority="63"/>
+    <w:lsdException w:name="Medium Shading 2 Accent 6" w:uiPriority="64"/>
+    <w:lsdException w:name="Medium List 1 Accent 6" w:uiPriority="65"/>
+    <w:lsdException w:name="Medium List 2 Accent 6" w:uiPriority="66"/>
+    <w:lsdException w:name="Medium Grid 1 Accent 6" w:uiPriority="67"/>
+    <w:lsdException w:name="Medium Grid 2 Accent 6" w:uiPriority="68"/>
+    <w:lsdException w:name="Medium Grid 3 Accent 6" w:uiPriority="69"/>
+    <w:lsdException w:name="Dark List Accent 6" w:uiPriority="70"/>
+    <w:lsdException w:name="Colorful Shading Accent 6" w:uiPriority="71"/>
+    <w:lsdException w:name="Colorful List Accent 6" w:uiPriority="72"/>
+    <w:lsdException w:name="Colorful Grid Accent 6" w:uiPriority="73"/>
+    <w:lsdException w:name="Subtle Emphasis" w:uiPriority="19" w:qFormat="1"/>
+    <w:lsdException w:name="Intense Emphasis" w:uiPriority="21" w:qFormat="1"/>
+    <w:lsdException w:name="Subtle Reference" w:uiPriority="31" w:qFormat="1"/>
+    <w:lsdException w:name="Intense Reference" w:uiPriority="32" w:qFormat="1"/>
+    <w:lsdException w:name="Book Title" w:uiPriority="33" w:qFormat="1"/>
+    <w:lsdException w:name="Bibliography" w:semiHidden="1" w:uiPriority="37" w:unhideWhenUsed="1"/>
+    <w:lsdException w:name="TOC Heading" w:semiHidden="1" w:uiPriority="39" w:unhideWhenUsed="1" w:qFormat="1"/>
+    <w:lsdException w:name="Plain Table 1" w:uiPriority="41"/>
+    <w:lsdException w:name="Plain Table 2" w:uiPriority="42"/>
+    <w:lsdException w:name="Plain Table 3" w:uiPriority="43"/>
+    <w:lsdException w:name="Plain Table 4" w:uiPriority="44"/>
+    <w:lsdException w:name="Plain Table 5" w:uiPriority="45"/>
+    <w:lsdException w:name="Grid Table Light" w:uiPriority="40"/>
+    <w:lsdException w:name="Grid Table 1 Light" w:uiPriority="46"/>
+    <w:lsdException w:name="Grid Table 2" w:uiPriority="47"/>
+    <w:lsdException w:name="Grid Table 3" w:uiPriority="48"/>
+    <w:lsdException w:name="Grid Table 4" w:uiPriority="49"/>
+    <w:lsdException w:name="Grid Table 5 Dark" w:uiPriority="50"/>
+    <w:lsdException w:name="Grid Table 6 Colorful" w:uiPriority="51"/>
+    <w:lsdException w:name="Grid Table 7 Colorful" w:uiPriority="52"/>
+    <w:lsdException w:name="Grid Table 1 Light Accent 1" w:uiPriority="46"/>
+    <w:lsdException w:name="Grid Table 2 Accent 1" w:uiPriority="47"/>
+    <w:lsdException w:name="Grid Table 3 Accent 1" w:uiPriority="48"/>
+    <w:lsdException w:name="Grid Table 4 Accent 1" w:uiPriority="49"/>
+    <w:lsdException w:name="Grid Table 5 Dark Accent 1" w:uiPriority="50"/>
+    <w:lsdException w:name="Grid Table 6 Colorful Accent 1" w:uiPriority="51"/>
+    <w:lsdException w:name="Grid Table 7 Colorful Accent 1" w:uiPriority="52"/>
+    <w:lsdException w:name="Grid Table 1 Light Accent 2" w:uiPriority="46"/>
+    <w:lsdException w:name="Grid Table 2 Accent 2" w:uiPriority="47"/>
+    <w:lsdException w:name="Grid Table 3 Accent 2" w:uiPriority="48"/>
+    <w:lsdException w:name="Grid Table 4 Accent 2" w:uiPriority="49"/>
+    <w:lsdException w:name="Grid Table 5 Dark Accent 2" w:uiPriority="50"/>
+    <w:lsdException w:name="Grid Table 6 Colorful Accent 2" w:uiPriority="51"/>
+    <w:lsdException w:name="Grid Table 7 Colorful Accent 2" w:uiPriority="52"/>
+    <w:lsdException w:name="Grid Table 1 Light Accent 3" w:uiPriority="46"/>
+    <w:lsdException w:name="Grid Table 2 Accent 3" w:uiPriority="47"/>
+    <w:lsdException w:name="Grid Table 3 Accent 3" w:uiPriority="48"/>
+    <w:lsdException w:name="Grid Table 4 Accent 3" w:uiPriority="49"/>
+    <w:lsdException w:name="Grid Table 5 Dark Accent 3" w:uiPriority="50"/>
+    <w:lsdException w:name="Grid Table 6 Colorful Accent 3" w:uiPriority="51"/>
+    <w:lsdException w:name="Grid Table 7 Colorful Accent 3" w:uiPriority="52"/>
+    <w:lsdException w:name="Grid Table 1 Light Accent 4" w:uiPriority="46"/>
+    <w:lsdException w:name="Grid Table 2 Accent 4" w:uiPriority="47"/>
+    <w:lsdException w:name="Grid Table 3 Accent 4" w:uiPriority="48"/>
+    <w:lsdException w:name="Grid Table 4 Accent 4" w:uiPriority="49"/>
+    <w:lsdException w:name="Grid Table 5 Dark Accent 4" w:uiPriority="50"/>
+    <w:lsdException w:name="Grid Table 6 Colorful Accent 4" w:uiPriority="51"/>
+    <w:lsdException w:name="Grid Table 7 Colorful Accent 4" w:uiPriority="52"/>
+    <w:lsdException w:name="Grid Table 1 Light Accent 5" w:uiPriority="46"/>
+    <w:lsdException w:name="Grid Table 2 Accent 5" w:uiPriority="47"/>
+    <w:lsdException w:name="Grid Table 3 Accent 5" w:uiPriority="48"/>
+    <w:lsdException w:name="Grid Table 4 Accent 5" w:uiPriority="49"/>
+    <w:lsdException w:name="Grid Table 5 Dark Accent 5" w:uiPriority="50"/>
+    <w:lsdException w:name="Grid Table 6 Colorful Accent 5" w:uiPriority="51"/>
+    <w:lsdException w:name="Grid Table 7 Colorful Accent 5" w:uiPriority="52"/>
+    <w:lsdException w:name="Grid Table 1 Light Accent 6" w:uiPriority="46"/>
+    <w:lsdException w:name="Grid Table 2 Accent 6" w:uiPriority="47"/>
+    <w:lsdException w:name="Grid Table 3 Accent 6" w:uiPriority="48"/>
+    <w:lsdException w:name="Grid Table 4 Accent 6" w:uiPriority="49"/>
+    <w:lsdException w:name="Grid Table 5 Dark Accent 6" w:uiPriority="50"/>
+    <w:lsdException w:name="Grid Table 6 Colorful Accent 6" w:uiPriority="51"/>
+    <w:lsdException w:name="Grid Table 7 Colorful Accent 6" w:uiPriority="52"/>
+    <w:lsdException w:name="List Table 1 Light" w:uiPriority="46"/>
+    <w:lsdException w:name="List Table 2" w:uiPriority="47"/>
+    <w:lsdException w:name="List Table 3" w:uiPriority="48"/>
+    <w:lsdException w:name="List Table 4" w:uiPriority="49"/>
+    <w:lsdException w:name="List Table 5 Dark" w:uiPriority="50"/>
+    <w:lsdException w:name="List Table 6 Colorful" w:uiPriority="51"/>
+    <w:lsdException w:name="List Table 7 Colorful" w:uiPriority="52"/>
+    <w:lsdException w:name="List Table 1 Light Accent 1" w:uiPriority="46"/>
+    <w:lsdException w:name="List Table 2 Accent 1" w:uiPriority="47"/>
+    <w:lsdException w:name="List Table 3 Accent 1" w:uiPriority="48"/>
+    <w:lsdException w:name="List Table 4 Accent 1" w:uiPriority="49"/>
+    <w:lsdException w:name="List Table 5 Dark Accent 1" w:uiPriority="50"/>
+    <w:lsdException w:name="List Table 6 Colorful Accent 1" w:uiPriority="51"/>
+    <w:lsdException w:name="List Table 7 Colorful Accent 1" w:uiPriority="52"/>
+    <w:lsdException w:name="List Table 1 Light Accent 2" w:uiPriority="46"/>
+    <w:lsdException w:name="List Table 2 Accent 2" w:uiPriority="47"/>
+    <w:lsdException w:name="List Table 3 Accent 2" w:uiPriority="48"/>
+    <w:lsdException w:name="List Table 4 Accent 2" w:uiPriority="49"/>
+    <w:lsdException w:name="List Table 5 Dark Accent 2" w:uiPriority="50"/>
+    <w:lsdException w:name="List Table 6 Colorful Accent 2" w:uiPriority="51"/>
+    <w:lsdException w:name="List Table 7 Colorful Accent 2" w:uiPriority="52"/>
+    <w:lsdException w:name="List Table 1 Light Accent 3" w:uiPriority="46"/>
+    <w:lsdException w:name="List Table 2 Accent 3" w:uiPriority="47"/>
+    <w:lsdException w:name="List Table 3 Accent 3" w:uiPriority="48"/>
+    <w:lsdException w:name="List Table 4 Accent 3" w:uiPriority="49"/>
+    <w:lsdException w:name="List Table 5 Dark Accent 3" w:uiPriority="50"/>
+    <w:lsdException w:name="List Table 6 Colorful Accent 3" w:uiPriority="51"/>
+    <w:lsdException w:name="List Table 7 Colorful Accent 3" w:uiPriority="52"/>
+    <w:lsdException w:name="List Table 1 Light Accent 4" w:uiPriority="46"/>
+    <w:lsdException w:name="List Table 2 Accent 4" w:uiPriority="47"/>
+    <w:lsdException w:name="List Table 3 Accent 4" w:uiPriority="48"/>
+    <w:lsdException w:name="List Table 4 Accent 4" w:uiPriority="49"/>
+    <w:lsdException w:name="List Table 5 Dark Accent 4" w:uiPriority="50"/>
+    <w:lsdException w:name="List Table 6 Colorful Accent 4" w:uiPriority="51"/>
+    <w:lsdException w:name="List Table 7 Colorful Accent 4" w:uiPriority="52"/>
+    <w:lsdException w:name="List Table 1 Light Accent 5" w:uiPriority="46"/>
+    <w:lsdException w:name="List Table 2 Accent 5" w:uiPriority="47"/>
+    <w:lsdException w:name="List Table 3 Accent 5" w:uiPriority="48"/>
+    <w:lsdException w:name="List Table 4 Accent 5" w:uiPriority="49"/>
+    <w:lsdException w:name="List Table 5 Dark Accent 5" w:uiPriority="50"/>
+    <w:lsdException w:name="List Table 6 Colorful Accent 5" w:uiPriority="51"/>
+    <w:lsdException w:name="List Table 7 Colorful Accent 5" w:uiPriority="52"/>
+    <w:lsdException w:name="List Table 1 Light Accent 6" w:uiPriority="46"/>
+    <w:lsdException w:name="List Table 2 Accent 6" w:uiPriority="47"/>
+    <w:lsdException w:name="List Table 3 Accent 6" w:uiPriority="48"/>
+    <w:lsdException w:name="List Table 4 Accent 6" w:uiPriority="49"/>
+    <w:lsdException w:name="List Table 5 Dark Accent 6" w:uiPriority="50"/>
+    <w:lsdException w:name="List Table 6 Colorful Accent 6" w:uiPriority="51"/>
+    <w:lsdException w:name="List Table 7 Colorful Accent 6" w:uiPriority="52"/>
   </w:latentStyles>
   <w:style w:type="paragraph" w:default="1" w:styleId="Normal">
     <w:name w:val="Normal"/>
@@ -3222,7 +4852,6 @@
     <w:uiPriority w:val="99"/>
     <w:semiHidden/>
     <w:unhideWhenUsed/>
-    <w:qFormat/>
     <w:tblPr>
       <w:tblInd w:w="0" w:type="dxa"/>
       <w:tblCellMar>
@@ -3469,14 +5098,14 @@
     <w:basedOn w:val="Normal"/>
     <w:next w:val="BodyText"/>
     <w:autoRedefine/>
-    <w:rsid w:val="009A036F"/>
+    <w:rsid w:val="00712619"/>
     <w:pPr>
-      <w:spacing w:after="120"/>
-      <w:ind w:left="720"/>
+      <w:spacing w:line="240" w:lineRule="auto"/>
+      <w:jc w:val="both"/>
     </w:pPr>
     <w:rPr>
-      <w:i/>
-      <w:color w:val="943634" w:themeColor="accent2" w:themeShade="BF"/>
+      <w:sz w:val="24"/>
+      <w:szCs w:val="24"/>
     </w:rPr>
   </w:style>
   <w:style w:type="character" w:styleId="Strong">
@@ -3556,195 +5185,16 @@
       <w:ind w:left="400"/>
     </w:pPr>
   </w:style>
-</w:styles>
-</file>
-
-<file path=word/stylesWithEffects.xml><?xml version="1.0" encoding="utf-8"?>
-<w:styles xmlns:wpc="http://schemas.microsoft.com/office/word/2010/wordprocessingCanvas" xmlns:mc="http://schemas.openxmlformats.org/markup-compatibility/2006" xmlns:o="urn:schemas-microsoft-com:office:office" xmlns:r="http://schemas.openxmlformats.org/officeDocument/2006/relationships" xmlns:m="http://schemas.openxmlformats.org/officeDocument/2006/math" xmlns:v="urn:schemas-microsoft-com:vml" xmlns:wp14="http://schemas.microsoft.com/office/word/2010/wordprocessingDrawing" xmlns:wp="http://schemas.openxmlformats.org/drawingml/2006/wordprocessingDrawing" xmlns:w10="urn:schemas-microsoft-com:office:word" xmlns:w="http://schemas.openxmlformats.org/wordprocessingml/2006/main" xmlns:w14="http://schemas.microsoft.com/office/word/2010/wordml" xmlns:wpg="http://schemas.microsoft.com/office/word/2010/wordprocessingGroup" xmlns:wpi="http://schemas.microsoft.com/office/word/2010/wordprocessingInk" xmlns:wne="http://schemas.microsoft.com/office/word/2006/wordml" xmlns:wps="http://schemas.microsoft.com/office/word/2010/wordprocessingShape" mc:Ignorable="w14 wp14">
-  <w:docDefaults>
-    <w:rPrDefault>
-      <w:rPr>
-        <w:rFonts w:asciiTheme="minorHAnsi" w:eastAsiaTheme="minorEastAsia" w:hAnsiTheme="minorHAnsi" w:cstheme="minorBidi"/>
-        <w:sz w:val="22"/>
-        <w:szCs w:val="22"/>
-        <w:lang w:val="en-US" w:eastAsia="en-US" w:bidi="ar-SA"/>
-      </w:rPr>
-    </w:rPrDefault>
-    <w:pPrDefault>
-      <w:pPr>
-        <w:spacing w:after="200" w:line="276" w:lineRule="auto"/>
-      </w:pPr>
-    </w:pPrDefault>
-  </w:docDefaults>
-  <w:latentStyles w:defLockedState="0" w:defUIPriority="99" w:defSemiHidden="1" w:defUnhideWhenUsed="1" w:defQFormat="0" w:count="267">
-    <w:lsdException w:name="Normal" w:semiHidden="0" w:uiPriority="0" w:unhideWhenUsed="0" w:qFormat="1"/>
-    <w:lsdException w:name="heading 1" w:semiHidden="0" w:uiPriority="9" w:unhideWhenUsed="0" w:qFormat="1"/>
-    <w:lsdException w:name="heading 2" w:uiPriority="9" w:qFormat="1"/>
-    <w:lsdException w:name="heading 3" w:uiPriority="9" w:qFormat="1"/>
-    <w:lsdException w:name="heading 4" w:uiPriority="9" w:qFormat="1"/>
-    <w:lsdException w:name="heading 5" w:uiPriority="9" w:qFormat="1"/>
-    <w:lsdException w:name="heading 6" w:uiPriority="9" w:qFormat="1"/>
-    <w:lsdException w:name="heading 7" w:uiPriority="9" w:qFormat="1"/>
-    <w:lsdException w:name="heading 8" w:uiPriority="9" w:qFormat="1"/>
-    <w:lsdException w:name="heading 9" w:uiPriority="9" w:qFormat="1"/>
-    <w:lsdException w:name="toc 1" w:uiPriority="39"/>
-    <w:lsdException w:name="toc 2" w:uiPriority="39"/>
-    <w:lsdException w:name="toc 3" w:uiPriority="39"/>
-    <w:lsdException w:name="toc 4" w:uiPriority="39"/>
-    <w:lsdException w:name="toc 5" w:uiPriority="39"/>
-    <w:lsdException w:name="toc 6" w:uiPriority="39"/>
-    <w:lsdException w:name="toc 7" w:uiPriority="39"/>
-    <w:lsdException w:name="toc 8" w:uiPriority="39"/>
-    <w:lsdException w:name="toc 9" w:uiPriority="39"/>
-    <w:lsdException w:name="caption" w:uiPriority="35" w:qFormat="1"/>
-    <w:lsdException w:name="Title" w:semiHidden="0" w:uiPriority="10" w:unhideWhenUsed="0" w:qFormat="1"/>
-    <w:lsdException w:name="Default Paragraph Font" w:uiPriority="1"/>
-    <w:lsdException w:name="Subtitle" w:semiHidden="0" w:uiPriority="11" w:unhideWhenUsed="0" w:qFormat="1"/>
-    <w:lsdException w:name="Strong" w:semiHidden="0" w:uiPriority="22" w:unhideWhenUsed="0" w:qFormat="1"/>
-    <w:lsdException w:name="Emphasis" w:semiHidden="0" w:uiPriority="20" w:unhideWhenUsed="0" w:qFormat="1"/>
-    <w:lsdException w:name="Table Grid" w:semiHidden="0" w:uiPriority="59" w:unhideWhenUsed="0"/>
-    <w:lsdException w:name="Placeholder Text" w:unhideWhenUsed="0"/>
-    <w:lsdException w:name="No Spacing" w:semiHidden="0" w:uiPriority="1" w:unhideWhenUsed="0" w:qFormat="1"/>
-    <w:lsdException w:name="Light Shading" w:semiHidden="0" w:uiPriority="60" w:unhideWhenUsed="0"/>
-    <w:lsdException w:name="Light List" w:semiHidden="0" w:uiPriority="61" w:unhideWhenUsed="0"/>
-    <w:lsdException w:name="Light Grid" w:semiHidden="0" w:uiPriority="62" w:unhideWhenUsed="0"/>
-    <w:lsdException w:name="Medium Shading 1" w:semiHidden="0" w:uiPriority="63" w:unhideWhenUsed="0"/>
-    <w:lsdException w:name="Medium Shading 2" w:semiHidden="0" w:uiPriority="64" w:unhideWhenUsed="0"/>
-    <w:lsdException w:name="Medium List 1" w:semiHidden="0" w:uiPriority="65" w:unhideWhenUsed="0"/>
-    <w:lsdException w:name="Medium List 2" w:semiHidden="0" w:uiPriority="66" w:unhideWhenUsed="0"/>
-    <w:lsdException w:name="Medium Grid 1" w:semiHidden="0" w:uiPriority="67" w:unhideWhenUsed="0"/>
-    <w:lsdException w:name="Medium Grid 2" w:semiHidden="0" w:uiPriority="68" w:unhideWhenUsed="0"/>
-    <w:lsdException w:name="Medium Grid 3" w:semiHidden="0" w:uiPriority="69" w:unhideWhenUsed="0"/>
-    <w:lsdException w:name="Dark List" w:semiHidden="0" w:uiPriority="70" w:unhideWhenUsed="0"/>
-    <w:lsdException w:name="Colorful Shading" w:semiHidden="0" w:uiPriority="71" w:unhideWhenUsed="0"/>
-    <w:lsdException w:name="Colorful List" w:semiHidden="0" w:uiPriority="72" w:unhideWhenUsed="0"/>
-    <w:lsdException w:name="Colorful Grid" w:semiHidden="0" w:uiPriority="73" w:unhideWhenUsed="0"/>
-    <w:lsdException w:name="Light Shading Accent 1" w:semiHidden="0" w:uiPriority="60" w:unhideWhenUsed="0"/>
-    <w:lsdException w:name="Light List Accent 1" w:semiHidden="0" w:uiPriority="61" w:unhideWhenUsed="0"/>
-    <w:lsdException w:name="Light Grid Accent 1" w:semiHidden="0" w:uiPriority="62" w:unhideWhenUsed="0"/>
-    <w:lsdException w:name="Medium Shading 1 Accent 1" w:semiHidden="0" w:uiPriority="63" w:unhideWhenUsed="0"/>
-    <w:lsdException w:name="Medium Shading 2 Accent 1" w:semiHidden="0" w:uiPriority="64" w:unhideWhenUsed="0"/>
-    <w:lsdException w:name="Medium List 1 Accent 1" w:semiHidden="0" w:uiPriority="65" w:unhideWhenUsed="0"/>
-    <w:lsdException w:name="Revision" w:unhideWhenUsed="0"/>
-    <w:lsdException w:name="List Paragraph" w:semiHidden="0" w:uiPriority="34" w:unhideWhenUsed="0" w:qFormat="1"/>
-    <w:lsdException w:name="Quote" w:semiHidden="0" w:uiPriority="29" w:unhideWhenUsed="0" w:qFormat="1"/>
-    <w:lsdException w:name="Intense Quote" w:semiHidden="0" w:uiPriority="30" w:unhideWhenUsed="0" w:qFormat="1"/>
-    <w:lsdException w:name="Medium List 2 Accent 1" w:semiHidden="0" w:uiPriority="66" w:unhideWhenUsed="0"/>
-    <w:lsdException w:name="Medium Grid 1 Accent 1" w:semiHidden="0" w:uiPriority="67" w:unhideWhenUsed="0"/>
-    <w:lsdException w:name="Medium Grid 2 Accent 1" w:semiHidden="0" w:uiPriority="68" w:unhideWhenUsed="0"/>
-    <w:lsdException w:name="Medium Grid 3 Accent 1" w:semiHidden="0" w:uiPriority="69" w:unhideWhenUsed="0"/>
-    <w:lsdException w:name="Dark List Accent 1" w:semiHidden="0" w:uiPriority="70" w:unhideWhenUsed="0"/>
-    <w:lsdException w:name="Colorful Shading Accent 1" w:semiHidden="0" w:uiPriority="71" w:unhideWhenUsed="0"/>
-    <w:lsdException w:name="Colorful List Accent 1" w:semiHidden="0" w:uiPriority="72" w:unhideWhenUsed="0"/>
-    <w:lsdException w:name="Colorful Grid Accent 1" w:semiHidden="0" w:uiPriority="73" w:unhideWhenUsed="0"/>
-    <w:lsdException w:name="Light Shading Accent 2" w:semiHidden="0" w:uiPriority="60" w:unhideWhenUsed="0"/>
-    <w:lsdException w:name="Light List Accent 2" w:semiHidden="0" w:uiPriority="61" w:unhideWhenUsed="0"/>
-    <w:lsdException w:name="Light Grid Accent 2" w:semiHidden="0" w:uiPriority="62" w:unhideWhenUsed="0"/>
-    <w:lsdException w:name="Medium Shading 1 Accent 2" w:semiHidden="0" w:uiPriority="63" w:unhideWhenUsed="0"/>
-    <w:lsdException w:name="Medium Shading 2 Accent 2" w:semiHidden="0" w:uiPriority="64" w:unhideWhenUsed="0"/>
-    <w:lsdException w:name="Medium List 1 Accent 2" w:semiHidden="0" w:uiPriority="65" w:unhideWhenUsed="0"/>
-    <w:lsdException w:name="Medium List 2 Accent 2" w:semiHidden="0" w:uiPriority="66" w:unhideWhenUsed="0"/>
-    <w:lsdException w:name="Medium Grid 1 Accent 2" w:semiHidden="0" w:uiPriority="67" w:unhideWhenUsed="0"/>
-    <w:lsdException w:name="Medium Grid 2 Accent 2" w:semiHidden="0" w:uiPriority="68" w:unhideWhenUsed="0"/>
-    <w:lsdException w:name="Medium Grid 3 Accent 2" w:semiHidden="0" w:uiPriority="69" w:unhideWhenUsed="0"/>
-    <w:lsdException w:name="Dark List Accent 2" w:semiHidden="0" w:uiPriority="70" w:unhideWhenUsed="0"/>
-    <w:lsdException w:name="Colorful Shading Accent 2" w:semiHidden="0" w:uiPriority="71" w:unhideWhenUsed="0"/>
-    <w:lsdException w:name="Colorful List Accent 2" w:semiHidden="0" w:uiPriority="72" w:unhideWhenUsed="0"/>
-    <w:lsdException w:name="Colorful Grid Accent 2" w:semiHidden="0" w:uiPriority="73" w:unhideWhenUsed="0"/>
-    <w:lsdException w:name="Light Shading Accent 3" w:semiHidden="0" w:uiPriority="60" w:unhideWhenUsed="0"/>
-    <w:lsdException w:name="Light List Accent 3" w:semiHidden="0" w:uiPriority="61" w:unhideWhenUsed="0"/>
-    <w:lsdException w:name="Light Grid Accent 3" w:semiHidden="0" w:uiPriority="62" w:unhideWhenUsed="0"/>
-    <w:lsdException w:name="Medium Shading 1 Accent 3" w:semiHidden="0" w:uiPriority="63" w:unhideWhenUsed="0"/>
-    <w:lsdException w:name="Medium Shading 2 Accent 3" w:semiHidden="0" w:uiPriority="64" w:unhideWhenUsed="0"/>
-    <w:lsdException w:name="Medium List 1 Accent 3" w:semiHidden="0" w:uiPriority="65" w:unhideWhenUsed="0"/>
-    <w:lsdException w:name="Medium List 2 Accent 3" w:semiHidden="0" w:uiPriority="66" w:unhideWhenUsed="0"/>
-    <w:lsdException w:name="Medium Grid 1 Accent 3" w:semiHidden="0" w:uiPriority="67" w:unhideWhenUsed="0"/>
-    <w:lsdException w:name="Medium Grid 2 Accent 3" w:semiHidden="0" w:uiPriority="68" w:unhideWhenUsed="0"/>
-    <w:lsdException w:name="Medium Grid 3 Accent 3" w:semiHidden="0" w:uiPriority="69" w:unhideWhenUsed="0"/>
-    <w:lsdException w:name="Dark List Accent 3" w:semiHidden="0" w:uiPriority="70" w:unhideWhenUsed="0"/>
-    <w:lsdException w:name="Colorful Shading Accent 3" w:semiHidden="0" w:uiPriority="71" w:unhideWhenUsed="0"/>
-    <w:lsdException w:name="Colorful List Accent 3" w:semiHidden="0" w:uiPriority="72" w:unhideWhenUsed="0"/>
-    <w:lsdException w:name="Colorful Grid Accent 3" w:semiHidden="0" w:uiPriority="73" w:unhideWhenUsed="0"/>
-    <w:lsdException w:name="Light Shading Accent 4" w:semiHidden="0" w:uiPriority="60" w:unhideWhenUsed="0"/>
-    <w:lsdException w:name="Light List Accent 4" w:semiHidden="0" w:uiPriority="61" w:unhideWhenUsed="0"/>
-    <w:lsdException w:name="Light Grid Accent 4" w:semiHidden="0" w:uiPriority="62" w:unhideWhenUsed="0"/>
-    <w:lsdException w:name="Medium Shading 1 Accent 4" w:semiHidden="0" w:uiPriority="63" w:unhideWhenUsed="0"/>
-    <w:lsdException w:name="Medium Shading 2 Accent 4" w:semiHidden="0" w:uiPriority="64" w:unhideWhenUsed="0"/>
-    <w:lsdException w:name="Medium List 1 Accent 4" w:semiHidden="0" w:uiPriority="65" w:unhideWhenUsed="0"/>
-    <w:lsdException w:name="Medium List 2 Accent 4" w:semiHidden="0" w:uiPriority="66" w:unhideWhenUsed="0"/>
-    <w:lsdException w:name="Medium Grid 1 Accent 4" w:semiHidden="0" w:uiPriority="67" w:unhideWhenUsed="0"/>
-    <w:lsdException w:name="Medium Grid 2 Accent 4" w:semiHidden="0" w:uiPriority="68" w:unhideWhenUsed="0"/>
-    <w:lsdException w:name="Medium Grid 3 Accent 4" w:semiHidden="0" w:uiPriority="69" w:unhideWhenUsed="0"/>
-    <w:lsdException w:name="Dark List Accent 4" w:semiHidden="0" w:uiPriority="70" w:unhideWhenUsed="0"/>
-    <w:lsdException w:name="Colorful Shading Accent 4" w:semiHidden="0" w:uiPriority="71" w:unhideWhenUsed="0"/>
-    <w:lsdException w:name="Colorful List Accent 4" w:semiHidden="0" w:uiPriority="72" w:unhideWhenUsed="0"/>
-    <w:lsdException w:name="Colorful Grid Accent 4" w:semiHidden="0" w:uiPriority="73" w:unhideWhenUsed="0"/>
-    <w:lsdException w:name="Light Shading Accent 5" w:semiHidden="0" w:uiPriority="60" w:unhideWhenUsed="0"/>
-    <w:lsdException w:name="Light List Accent 5" w:semiHidden="0" w:uiPriority="61" w:unhideWhenUsed="0"/>
-    <w:lsdException w:name="Light Grid Accent 5" w:semiHidden="0" w:uiPriority="62" w:unhideWhenUsed="0"/>
-    <w:lsdException w:name="Medium Shading 1 Accent 5" w:semiHidden="0" w:uiPriority="63" w:unhideWhenUsed="0"/>
-    <w:lsdException w:name="Medium Shading 2 Accent 5" w:semiHidden="0" w:uiPriority="64" w:unhideWhenUsed="0"/>
-    <w:lsdException w:name="Medium List 1 Accent 5" w:semiHidden="0" w:uiPriority="65" w:unhideWhenUsed="0"/>
-    <w:lsdException w:name="Medium List 2 Accent 5" w:semiHidden="0" w:uiPriority="66" w:unhideWhenUsed="0"/>
-    <w:lsdException w:name="Medium Grid 1 Accent 5" w:semiHidden="0" w:uiPriority="67" w:unhideWhenUsed="0"/>
-    <w:lsdException w:name="Medium Grid 2 Accent 5" w:semiHidden="0" w:uiPriority="68" w:unhideWhenUsed="0"/>
-    <w:lsdException w:name="Medium Grid 3 Accent 5" w:semiHidden="0" w:uiPriority="69" w:unhideWhenUsed="0"/>
-    <w:lsdException w:name="Dark List Accent 5" w:semiHidden="0" w:uiPriority="70" w:unhideWhenUsed="0"/>
-    <w:lsdException w:name="Colorful Shading Accent 5" w:semiHidden="0" w:uiPriority="71" w:unhideWhenUsed="0"/>
-    <w:lsdException w:name="Colorful List Accent 5" w:semiHidden="0" w:uiPriority="72" w:unhideWhenUsed="0"/>
-    <w:lsdException w:name="Colorful Grid Accent 5" w:semiHidden="0" w:uiPriority="73" w:unhideWhenUsed="0"/>
-    <w:lsdException w:name="Light Shading Accent 6" w:semiHidden="0" w:uiPriority="60" w:unhideWhenUsed="0"/>
-    <w:lsdException w:name="Light List Accent 6" w:semiHidden="0" w:uiPriority="61" w:unhideWhenUsed="0"/>
-    <w:lsdException w:name="Light Grid Accent 6" w:semiHidden="0" w:uiPriority="62" w:unhideWhenUsed="0"/>
-    <w:lsdException w:name="Medium Shading 1 Accent 6" w:semiHidden="0" w:uiPriority="63" w:unhideWhenUsed="0"/>
-    <w:lsdException w:name="Medium Shading 2 Accent 6" w:semiHidden="0" w:uiPriority="64" w:unhideWhenUsed="0"/>
-    <w:lsdException w:name="Medium List 1 Accent 6" w:semiHidden="0" w:uiPriority="65" w:unhideWhenUsed="0"/>
-    <w:lsdException w:name="Medium List 2 Accent 6" w:semiHidden="0" w:uiPriority="66" w:unhideWhenUsed="0"/>
-    <w:lsdException w:name="Medium Grid 1 Accent 6" w:semiHidden="0" w:uiPriority="67" w:unhideWhenUsed="0"/>
-    <w:lsdException w:name="Medium Grid 2 Accent 6" w:semiHidden="0" w:uiPriority="68" w:unhideWhenUsed="0"/>
-    <w:lsdException w:name="Medium Grid 3 Accent 6" w:semiHidden="0" w:uiPriority="69" w:unhideWhenUsed="0"/>
-    <w:lsdException w:name="Dark List Accent 6" w:semiHidden="0" w:uiPriority="70" w:unhideWhenUsed="0"/>
-    <w:lsdException w:name="Colorful Shading Accent 6" w:semiHidden="0" w:uiPriority="71" w:unhideWhenUsed="0"/>
-    <w:lsdException w:name="Colorful List Accent 6" w:semiHidden="0" w:uiPriority="72" w:unhideWhenUsed="0"/>
-    <w:lsdException w:name="Colorful Grid Accent 6" w:semiHidden="0" w:uiPriority="73" w:unhideWhenUsed="0"/>
-    <w:lsdException w:name="Subtle Emphasis" w:semiHidden="0" w:uiPriority="19" w:unhideWhenUsed="0" w:qFormat="1"/>
-    <w:lsdException w:name="Intense Emphasis" w:semiHidden="0" w:uiPriority="21" w:unhideWhenUsed="0" w:qFormat="1"/>
-    <w:lsdException w:name="Subtle Reference" w:semiHidden="0" w:uiPriority="31" w:unhideWhenUsed="0" w:qFormat="1"/>
-    <w:lsdException w:name="Intense Reference" w:semiHidden="0" w:uiPriority="32" w:unhideWhenUsed="0" w:qFormat="1"/>
-    <w:lsdException w:name="Book Title" w:semiHidden="0" w:uiPriority="33" w:unhideWhenUsed="0" w:qFormat="1"/>
-    <w:lsdException w:name="Bibliography" w:uiPriority="37"/>
-    <w:lsdException w:name="TOC Heading" w:uiPriority="39" w:qFormat="1"/>
-  </w:latentStyles>
-  <w:style w:type="paragraph" w:default="1" w:styleId="Normal">
-    <w:name w:val="Normal"/>
+  <w:style w:type="paragraph" w:styleId="ListParagraph">
+    <w:name w:val="List Paragraph"/>
+    <w:basedOn w:val="Normal"/>
+    <w:uiPriority w:val="34"/>
     <w:qFormat/>
-  </w:style>
-  <w:style w:type="character" w:default="1" w:styleId="DefaultParagraphFont">
-    <w:name w:val="Default Paragraph Font"/>
-    <w:uiPriority w:val="1"/>
-    <w:semiHidden/>
-    <w:unhideWhenUsed/>
-  </w:style>
-  <w:style w:type="table" w:default="1" w:styleId="TableNormal">
-    <w:name w:val="Normal Table"/>
-    <w:uiPriority w:val="99"/>
-    <w:semiHidden/>
-    <w:unhideWhenUsed/>
-    <w:tblPr>
-      <w:tblInd w:w="0" w:type="dxa"/>
-      <w:tblCellMar>
-        <w:top w:w="0" w:type="dxa"/>
-        <w:left w:w="108" w:type="dxa"/>
-        <w:bottom w:w="0" w:type="dxa"/>
-        <w:right w:w="108" w:type="dxa"/>
-      </w:tblCellMar>
-    </w:tblPr>
-  </w:style>
-  <w:style w:type="numbering" w:default="1" w:styleId="NoList">
-    <w:name w:val="No List"/>
-    <w:uiPriority w:val="99"/>
-    <w:semiHidden/>
-    <w:unhideWhenUsed/>
+    <w:rsid w:val="007A306E"/>
+    <w:pPr>
+      <w:ind w:left="720"/>
+      <w:contextualSpacing/>
+    </w:pPr>
   </w:style>
 </w:styles>
 </file>

</xml_diff>